<commit_message>
Thay đổi DataBase , Làm Login + Register
</commit_message>
<xml_diff>
--- a/trunk/Document/Thuyetminh.docx
+++ b/trunk/Document/Thuyetminh.docx
@@ -1,6 +1,6 @@
 
 <file path=word/document.xml><?xml version="1.0" encoding="utf-8"?>
-<w:document xmlns:wpc="http://schemas.microsoft.com/office/word/2010/wordprocessingCanvas" xmlns:mc="http://schemas.openxmlformats.org/markup-compatibility/2006" xmlns:o="urn:schemas-microsoft-com:office:office" xmlns:r="http://schemas.openxmlformats.org/officeDocument/2006/relationships" xmlns:m="http://schemas.openxmlformats.org/officeDocument/2006/math" xmlns:v="urn:schemas-microsoft-com:vml" xmlns:wp14="http://schemas.microsoft.com/office/word/2010/wordprocessingDrawing" xmlns:wp="http://schemas.openxmlformats.org/drawingml/2006/wordprocessingDrawing" xmlns:w10="urn:schemas-microsoft-com:office:word" xmlns:w="http://schemas.openxmlformats.org/wordprocessingml/2006/main" xmlns:w14="http://schemas.microsoft.com/office/word/2010/wordml" xmlns:wpg="http://schemas.microsoft.com/office/word/2010/wordprocessingGroup" xmlns:wpi="http://schemas.microsoft.com/office/word/2010/wordprocessingInk" xmlns:wne="http://schemas.microsoft.com/office/word/2006/wordml" xmlns:wps="http://schemas.microsoft.com/office/word/2010/wordprocessingShape" mc:Ignorable="w14 wp14">
+<w:document xmlns:wpc="http://schemas.microsoft.com/office/word/2010/wordprocessingCanvas" xmlns:mc="http://schemas.openxmlformats.org/markup-compatibility/2006" xmlns:o="urn:schemas-microsoft-com:office:office" xmlns:r="http://schemas.openxmlformats.org/officeDocument/2006/relationships" xmlns:m="http://schemas.openxmlformats.org/officeDocument/2006/math" xmlns:v="urn:schemas-microsoft-com:vml" xmlns:wp14="http://schemas.microsoft.com/office/word/2010/wordprocessingDrawing" xmlns:wp="http://schemas.openxmlformats.org/drawingml/2006/wordprocessingDrawing" xmlns:w10="urn:schemas-microsoft-com:office:word" xmlns:w="http://schemas.openxmlformats.org/wordprocessingml/2006/main" xmlns:w14="http://schemas.microsoft.com/office/word/2010/wordml" xmlns:w15="http://schemas.microsoft.com/office/word/2012/wordml" xmlns:wpg="http://schemas.microsoft.com/office/word/2010/wordprocessingGroup" xmlns:wpi="http://schemas.microsoft.com/office/word/2010/wordprocessingInk" xmlns:wne="http://schemas.microsoft.com/office/word/2006/wordml" xmlns:wps="http://schemas.microsoft.com/office/word/2010/wordprocessingShape" mc:Ignorable="w14 w15 wp14">
   <w:body>
     <w:p>
       <w:pPr>
@@ -1224,6 +1224,7 @@
       <w:r>
         <w:rPr>
           <w:noProof/>
+          <w:lang w:val="vi-VN" w:eastAsia="vi-VN"/>
         </w:rPr>
         <w:drawing>
           <wp:anchor distT="0" distB="0" distL="114300" distR="114300" simplePos="0" relativeHeight="251692032" behindDoc="0" locked="0" layoutInCell="1" allowOverlap="1" wp14:anchorId="769E0488" wp14:editId="2720D636">
@@ -1251,7 +1252,7 @@
                     </pic:cNvPicPr>
                   </pic:nvPicPr>
                   <pic:blipFill>
-                    <a:blip r:embed="rId7">
+                    <a:blip r:embed="rId6">
                       <a:extLst>
                         <a:ext uri="{28A0092B-C50C-407E-A947-70E740481C1C}">
                           <a14:useLocalDpi xmlns:a14="http://schemas.microsoft.com/office/drawing/2010/main" val="0"/>
@@ -1309,7 +1310,7 @@
         </w:rPr>
         <w:t> </w:t>
       </w:r>
-      <w:hyperlink r:id="rId8" w:tgtFrame="_blank" w:history="1">
+      <w:hyperlink r:id="rId7" w:tgtFrame="_blank" w:history="1">
         <w:r>
           <w:rPr>
             <w:rStyle w:val="Hyperlink"/>
@@ -1418,29 +1419,7 @@
           <w:szCs w:val="21"/>
           <w:shd w:val="clear" w:color="auto" w:fill="FFFFFF"/>
         </w:rPr>
-        <w:t xml:space="preserve">ASP.NET MVC helps to reduce the complexity of the web application by dividing an application into three layers, Model, View and Controller. This separation (loose coupling) helps in some long term benefits like isolation of components while development and also this separation provides better support for test-driven development (TDD). ASP.NET MVC web </w:t>
-      </w:r>
-      <w:proofErr w:type="gramStart"/>
-      <w:r>
-        <w:rPr>
-          <w:rFonts w:ascii="Segoe UI" w:hAnsi="Segoe UI" w:cs="Segoe UI"/>
-          <w:color w:val="111111"/>
-          <w:sz w:val="21"/>
-          <w:szCs w:val="21"/>
-          <w:shd w:val="clear" w:color="auto" w:fill="FFFFFF"/>
-        </w:rPr>
-        <w:t>site are</w:t>
-      </w:r>
-      <w:proofErr w:type="gramEnd"/>
-      <w:r>
-        <w:rPr>
-          <w:rFonts w:ascii="Segoe UI" w:hAnsi="Segoe UI" w:cs="Segoe UI"/>
-          <w:color w:val="111111"/>
-          <w:sz w:val="21"/>
-          <w:szCs w:val="21"/>
-          <w:shd w:val="clear" w:color="auto" w:fill="FFFFFF"/>
-        </w:rPr>
-        <w:t xml:space="preserve"> good in performance and also easy to maintain. </w:t>
+        <w:t>ASP.NET MVC helps to reduce the complexity of the web application by dividing an application into three layers, Model, View and Controller. This separation (loose coupling) helps in some long term benefits like isolation of components while development and also this separation provides better support for test-driven development (TDD). ASP.NET MVC web site are good in performance and also easy to maintain. </w:t>
       </w:r>
     </w:p>
     <w:p>
@@ -2714,6 +2693,7 @@
       <w:r>
         <w:rPr>
           <w:noProof/>
+          <w:lang w:val="vi-VN" w:eastAsia="vi-VN"/>
         </w:rPr>
         <w:lastRenderedPageBreak/>
         <w:drawing>
@@ -2734,7 +2714,7 @@
                     </pic:cNvPicPr>
                   </pic:nvPicPr>
                   <pic:blipFill>
-                    <a:blip r:embed="rId9">
+                    <a:blip r:embed="rId8">
                       <a:extLst>
                         <a:ext uri="{28A0092B-C50C-407E-A947-70E740481C1C}">
                           <a14:useLocalDpi xmlns:a14="http://schemas.microsoft.com/office/drawing/2010/main" val="0"/>
@@ -2966,27 +2946,7 @@
           <w:sz w:val="21"/>
           <w:szCs w:val="21"/>
         </w:rPr>
-        <w:t xml:space="preserve">The View is responsible for creating the response HTML or any responses back to the browser like </w:t>
-      </w:r>
-      <w:proofErr w:type="spellStart"/>
-      <w:r>
-        <w:rPr>
-          <w:rFonts w:ascii="Segoe UI" w:hAnsi="Segoe UI" w:cs="Segoe UI"/>
-          <w:color w:val="111111"/>
-          <w:sz w:val="21"/>
-          <w:szCs w:val="21"/>
-        </w:rPr>
-        <w:t>pdf</w:t>
-      </w:r>
-      <w:proofErr w:type="spellEnd"/>
-      <w:r>
-        <w:rPr>
-          <w:rFonts w:ascii="Segoe UI" w:hAnsi="Segoe UI" w:cs="Segoe UI"/>
-          <w:color w:val="111111"/>
-          <w:sz w:val="21"/>
-          <w:szCs w:val="21"/>
-        </w:rPr>
-        <w:t xml:space="preserve">, html or excel etc. In other way we can </w:t>
+        <w:t xml:space="preserve">The View is responsible for creating the response HTML or any responses back to the browser like pdf, html or excel etc. In other way we can </w:t>
       </w:r>
       <w:proofErr w:type="spellStart"/>
       <w:r>
@@ -3136,13 +3096,16 @@
           <w:rFonts w:ascii="Times New Roman" w:hAnsi="Times New Roman" w:cs="Times New Roman"/>
           <w:sz w:val="24"/>
           <w:szCs w:val="24"/>
-        </w:rPr>
-      </w:pPr>
-      <w:r>
-        <w:rPr>
-          <w:rFonts w:ascii="Times New Roman" w:hAnsi="Times New Roman" w:cs="Times New Roman"/>
-          <w:sz w:val="24"/>
-          <w:szCs w:val="24"/>
+          <w:lang w:val="fr-FR"/>
+        </w:rPr>
+      </w:pPr>
+      <w:proofErr w:type="spellStart"/>
+      <w:r>
+        <w:rPr>
+          <w:rFonts w:ascii="Times New Roman" w:hAnsi="Times New Roman" w:cs="Times New Roman"/>
+          <w:sz w:val="24"/>
+          <w:szCs w:val="24"/>
+          <w:lang w:val="fr-FR"/>
         </w:rPr>
         <w:t>Chapt</w:t>
       </w:r>
@@ -3151,14 +3114,27 @@
           <w:rFonts w:ascii="Times New Roman" w:hAnsi="Times New Roman" w:cs="Times New Roman"/>
           <w:sz w:val="24"/>
           <w:szCs w:val="24"/>
-        </w:rPr>
-        <w:t>er III</w:t>
-      </w:r>
-      <w:r>
-        <w:rPr>
-          <w:rFonts w:ascii="Times New Roman" w:hAnsi="Times New Roman" w:cs="Times New Roman"/>
-          <w:sz w:val="24"/>
-          <w:szCs w:val="24"/>
+          <w:lang w:val="fr-FR"/>
+        </w:rPr>
+        <w:t>er</w:t>
+      </w:r>
+      <w:proofErr w:type="spellEnd"/>
+      <w:r>
+        <w:rPr>
+          <w:rFonts w:ascii="Times New Roman" w:hAnsi="Times New Roman" w:cs="Times New Roman"/>
+          <w:sz w:val="24"/>
+          <w:szCs w:val="24"/>
+          <w:lang w:val="fr-FR"/>
+        </w:rPr>
+        <w:t xml:space="preserve"> III</w:t>
+      </w:r>
+      <w:proofErr w:type="gramStart"/>
+      <w:r>
+        <w:rPr>
+          <w:rFonts w:ascii="Times New Roman" w:hAnsi="Times New Roman" w:cs="Times New Roman"/>
+          <w:sz w:val="24"/>
+          <w:szCs w:val="24"/>
+          <w:lang w:val="fr-FR"/>
         </w:rPr>
         <w:t>:</w:t>
       </w:r>
@@ -3167,6 +3143,7 @@
           <w:rFonts w:ascii="Times New Roman" w:hAnsi="Times New Roman" w:cs="Times New Roman"/>
           <w:sz w:val="24"/>
           <w:szCs w:val="24"/>
+          <w:lang w:val="fr-FR"/>
         </w:rPr>
         <w:t xml:space="preserve">  </w:t>
       </w:r>
@@ -3175,14 +3152,26 @@
           <w:rFonts w:ascii="Times New Roman" w:hAnsi="Times New Roman" w:cs="Times New Roman"/>
           <w:sz w:val="24"/>
           <w:szCs w:val="24"/>
-        </w:rPr>
-        <w:t>Interface Design D</w:t>
-      </w:r>
-      <w:r>
-        <w:rPr>
-          <w:rFonts w:ascii="Times New Roman" w:hAnsi="Times New Roman" w:cs="Times New Roman"/>
-          <w:sz w:val="24"/>
-          <w:szCs w:val="24"/>
+          <w:lang w:val="fr-FR"/>
+        </w:rPr>
+        <w:t>Interface</w:t>
+      </w:r>
+      <w:proofErr w:type="gramEnd"/>
+      <w:r>
+        <w:rPr>
+          <w:rFonts w:ascii="Times New Roman" w:hAnsi="Times New Roman" w:cs="Times New Roman"/>
+          <w:sz w:val="24"/>
+          <w:szCs w:val="24"/>
+          <w:lang w:val="fr-FR"/>
+        </w:rPr>
+        <w:t xml:space="preserve"> Design D</w:t>
+      </w:r>
+      <w:r>
+        <w:rPr>
+          <w:rFonts w:ascii="Times New Roman" w:hAnsi="Times New Roman" w:cs="Times New Roman"/>
+          <w:sz w:val="24"/>
+          <w:szCs w:val="24"/>
+          <w:lang w:val="fr-FR"/>
         </w:rPr>
         <w:t>ocument</w:t>
       </w:r>
@@ -3194,13 +3183,15 @@
           <w:rFonts w:ascii="Times New Roman" w:hAnsi="Times New Roman" w:cs="Times New Roman"/>
           <w:sz w:val="24"/>
           <w:szCs w:val="24"/>
-        </w:rPr>
-      </w:pPr>
-      <w:r>
-        <w:rPr>
-          <w:rFonts w:ascii="Times New Roman" w:hAnsi="Times New Roman" w:cs="Times New Roman"/>
-          <w:sz w:val="24"/>
-          <w:szCs w:val="24"/>
+          <w:lang w:val="fr-FR"/>
+        </w:rPr>
+      </w:pPr>
+      <w:r>
+        <w:rPr>
+          <w:rFonts w:ascii="Times New Roman" w:hAnsi="Times New Roman" w:cs="Times New Roman"/>
+          <w:sz w:val="24"/>
+          <w:szCs w:val="24"/>
+          <w:lang w:val="fr-FR"/>
         </w:rPr>
         <w:t>Login:</w:t>
       </w:r>
@@ -3212,6 +3203,7 @@
           <w:rFonts w:ascii="Times New Roman" w:hAnsi="Times New Roman" w:cs="Times New Roman"/>
           <w:sz w:val="24"/>
           <w:szCs w:val="24"/>
+          <w:lang w:val="fr-FR"/>
         </w:rPr>
       </w:pPr>
     </w:p>
@@ -3223,6 +3215,7 @@
           <w:rFonts w:ascii="Times New Roman" w:hAnsi="Times New Roman" w:cs="Times New Roman"/>
           <w:sz w:val="24"/>
           <w:szCs w:val="24"/>
+          <w:lang w:val="fr-FR"/>
         </w:rPr>
       </w:pPr>
     </w:p>
@@ -3697,6 +3690,7 @@
                 <w:noProof/>
                 <w:sz w:val="24"/>
                 <w:szCs w:val="24"/>
+                <w:lang w:val="vi-VN" w:eastAsia="vi-VN"/>
               </w:rPr>
               <w:lastRenderedPageBreak/>
               <mc:AlternateContent>
@@ -3764,7 +3758,7 @@
                 </mc:Choice>
                 <mc:Fallback>
                   <w:pict>
-                    <v:rect id="Rectangle 5" o:spid="_x0000_s1026" style="width:90.75pt;height:20.25pt;visibility:visible;mso-wrap-style:square;mso-left-percent:-10001;mso-top-percent:-10001;mso-position-horizontal:absolute;mso-position-horizontal-relative:char;mso-position-vertical:absolute;mso-position-vertical-relative:line;mso-left-percent:-10001;mso-top-percent:-10001;v-text-anchor:top" o:gfxdata="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" strokeweight="1.5pt">
+                    <v:rect w14:anchorId="7EF01BE3" id="Rectangle 5" o:spid="_x0000_s1026" style="width:90.75pt;height:20.25pt;visibility:visible;mso-wrap-style:square;mso-left-percent:-10001;mso-top-percent:-10001;mso-position-horizontal:absolute;mso-position-horizontal-relative:char;mso-position-vertical:absolute;mso-position-vertical-relative:line;mso-left-percent:-10001;mso-top-percent:-10001;v-text-anchor:top" o:gfxdata="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" strokeweight="1.5pt">
                       <v:textbox>
                         <w:txbxContent>
                           <w:p>
@@ -3843,6 +3837,7 @@
                 <w:noProof/>
                 <w:sz w:val="24"/>
                 <w:szCs w:val="24"/>
+                <w:lang w:val="vi-VN" w:eastAsia="vi-VN"/>
               </w:rPr>
               <mc:AlternateContent>
                 <mc:Choice Requires="wps">
@@ -3909,7 +3904,7 @@
                 </mc:Choice>
                 <mc:Fallback>
                   <w:pict>
-                    <v:oval id="Oval 4" o:spid="_x0000_s1027" style="width:102pt;height:35.25pt;visibility:visible;mso-wrap-style:square;mso-left-percent:-10001;mso-top-percent:-10001;mso-position-horizontal:absolute;mso-position-horizontal-relative:char;mso-position-vertical:absolute;mso-position-vertical-relative:line;mso-left-percent:-10001;mso-top-percent:-10001;v-text-anchor:top" o:gfxdata="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" strokeweight="1.5pt">
+                    <v:oval w14:anchorId="07476FE4" id="Oval 4" o:spid="_x0000_s1027" style="width:102pt;height:35.25pt;visibility:visible;mso-wrap-style:square;mso-left-percent:-10001;mso-top-percent:-10001;mso-position-horizontal:absolute;mso-position-horizontal-relative:char;mso-position-vertical:absolute;mso-position-vertical-relative:line;mso-left-percent:-10001;mso-top-percent:-10001;v-text-anchor:top" o:gfxdata="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" strokeweight="1.5pt">
                       <v:textbox>
                         <w:txbxContent>
                           <w:p>
@@ -3998,6 +3993,7 @@
                 <w:noProof/>
                 <w:sz w:val="24"/>
                 <w:szCs w:val="24"/>
+                <w:lang w:val="vi-VN" w:eastAsia="vi-VN"/>
               </w:rPr>
               <mc:AlternateContent>
                 <mc:Choice Requires="wps">
@@ -4077,7 +4073,7 @@
                 </mc:Choice>
                 <mc:Fallback>
                   <w:pict>
-                    <v:shapetype id="_x0000_t4" coordsize="21600,21600" o:spt="4" path="m10800,l,10800,10800,21600,21600,10800xe">
+                    <v:shapetype w14:anchorId="36C89BBD" id="_x0000_t4" coordsize="21600,21600" o:spt="4" path="m10800,l,10800,10800,21600,21600,10800xe">
                       <v:stroke joinstyle="miter"/>
                       <v:path gradientshapeok="t" o:connecttype="rect" textboxrect="5400,5400,16200,16200"/>
                     </v:shapetype>
@@ -4158,6 +4154,7 @@
                 <w:noProof/>
                 <w:sz w:val="24"/>
                 <w:szCs w:val="24"/>
+                <w:lang w:val="vi-VN" w:eastAsia="vi-VN"/>
               </w:rPr>
               <mc:AlternateContent>
                 <mc:Choice Requires="wps">
@@ -4226,7 +4223,7 @@
                 </mc:Choice>
                 <mc:Fallback>
                   <w:pict>
-                    <v:oval id="Oval 2" o:spid="_x0000_s1029" style="width:91.5pt;height:25.5pt;visibility:visible;mso-wrap-style:square;mso-left-percent:-10001;mso-top-percent:-10001;mso-position-horizontal:absolute;mso-position-horizontal-relative:char;mso-position-vertical:absolute;mso-position-vertical-relative:line;mso-left-percent:-10001;mso-top-percent:-10001;v-text-anchor:top" o:gfxdata="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" strokeweight="1.5pt">
+                    <v:oval w14:anchorId="5873D056" id="Oval 2" o:spid="_x0000_s1029" style="width:91.5pt;height:25.5pt;visibility:visible;mso-wrap-style:square;mso-left-percent:-10001;mso-top-percent:-10001;mso-position-horizontal:absolute;mso-position-horizontal-relative:char;mso-position-vertical:absolute;mso-position-vertical-relative:line;mso-left-percent:-10001;mso-top-percent:-10001;v-text-anchor:top" o:gfxdata="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" strokeweight="1.5pt">
                       <v:textbox>
                         <w:txbxContent>
                           <w:p>
@@ -4307,6 +4304,7 @@
                 <w:noProof/>
                 <w:sz w:val="24"/>
                 <w:szCs w:val="24"/>
+                <w:lang w:val="vi-VN" w:eastAsia="vi-VN"/>
               </w:rPr>
               <mc:AlternateContent>
                 <mc:Choice Requires="wps">
@@ -4372,7 +4370,7 @@
                 </mc:Choice>
                 <mc:Fallback>
                   <w:pict>
-                    <v:line id="Straight Connector 1" o:spid="_x0000_s1026" style="position:absolute;z-index:251660288;visibility:visible;mso-wrap-style:square;mso-width-percent:0;mso-height-percent:0;mso-wrap-distance-left:9pt;mso-wrap-distance-top:0;mso-wrap-distance-right:9pt;mso-wrap-distance-bottom:0;mso-position-horizontal:absolute;mso-position-horizontal-relative:text;mso-position-vertical:absolute;mso-position-vertical-relative:text;mso-width-percent:0;mso-height-percent:0;mso-width-relative:page;mso-height-relative:page" from="14.8pt,21.8pt" to="116.05pt,21.8pt" o:gfxdata="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" strokeweight="1.5pt">
+                    <v:line w14:anchorId="4185E9D6" id="Straight Connector 1" o:spid="_x0000_s1026" style="position:absolute;z-index:251660288;visibility:visible;mso-wrap-style:square;mso-width-percent:0;mso-height-percent:0;mso-wrap-distance-left:9pt;mso-wrap-distance-top:0;mso-wrap-distance-right:9pt;mso-wrap-distance-bottom:0;mso-position-horizontal:absolute;mso-position-horizontal-relative:text;mso-position-vertical:absolute;mso-position-vertical-relative:text;mso-width-percent:0;mso-height-percent:0;mso-width-relative:page;mso-height-relative:page" from="14.8pt,21.8pt" to="116.05pt,21.8pt" o:gfxdata="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" strokeweight="1.5pt">
                       <v:stroke startarrow="oval" endarrow="block"/>
                     </v:line>
                   </w:pict>
@@ -4491,6 +4489,7 @@
           <w:noProof/>
           <w:sz w:val="24"/>
           <w:szCs w:val="24"/>
+          <w:lang w:val="vi-VN" w:eastAsia="vi-VN"/>
         </w:rPr>
         <mc:AlternateContent>
           <mc:Choice Requires="wps">
@@ -4546,27 +4545,14 @@
                             <w:r>
                               <w:t xml:space="preserve"> </w:t>
                             </w:r>
-                            <w:r>
-                              <w:fldChar w:fldCharType="begin"/>
-                            </w:r>
-                            <w:r>
-                              <w:instrText xml:space="preserve"> SEQ ConceptAll \* ARABIC </w:instrText>
-                            </w:r>
-                            <w:r>
-                              <w:fldChar w:fldCharType="separate"/>
-                            </w:r>
-                            <w:r>
-                              <w:rPr>
-                                <w:noProof/>
-                              </w:rPr>
-                              <w:t>1</w:t>
-                            </w:r>
-                            <w:r>
-                              <w:rPr>
-                                <w:noProof/>
-                              </w:rPr>
-                              <w:fldChar w:fldCharType="end"/>
-                            </w:r>
+                            <w:fldSimple w:instr=" SEQ ConceptAll \* ARABIC ">
+                              <w:r>
+                                <w:rPr>
+                                  <w:noProof/>
+                                </w:rPr>
+                                <w:t>1</w:t>
+                              </w:r>
+                            </w:fldSimple>
                           </w:p>
                         </w:txbxContent>
                       </wps:txbx>
@@ -4584,7 +4570,7 @@
           </mc:Choice>
           <mc:Fallback>
             <w:pict>
-              <v:shapetype id="_x0000_t202" coordsize="21600,21600" o:spt="202" path="m,l,21600r21600,l21600,xe">
+              <v:shapetype w14:anchorId="5119D037" id="_x0000_t202" coordsize="21600,21600" o:spt="202" path="m,l,21600r21600,l21600,xe">
                 <v:stroke joinstyle="miter"/>
                 <v:path gradientshapeok="t" o:connecttype="rect"/>
               </v:shapetype>
@@ -4599,8 +4585,13 @@
                           <w:noProof/>
                         </w:rPr>
                       </w:pPr>
+                      <w:proofErr w:type="spellStart"/>
                       <w:r>
-                        <w:t xml:space="preserve">ConceptAll </w:t>
+                        <w:t>ConceptAll</w:t>
+                      </w:r>
+                      <w:proofErr w:type="spellEnd"/>
+                      <w:r>
+                        <w:t xml:space="preserve"> </w:t>
                       </w:r>
                       <w:fldSimple w:instr=" SEQ ConceptAll \* ARABIC ">
                         <w:r>
@@ -4626,6 +4617,7 @@
           <w:noProof/>
           <w:sz w:val="24"/>
           <w:szCs w:val="24"/>
+          <w:lang w:val="vi-VN" w:eastAsia="vi-VN"/>
         </w:rPr>
         <mc:AlternateContent>
           <mc:Choice Requires="wpg">
@@ -4913,7 +4905,7 @@
           </mc:Choice>
           <mc:Fallback>
             <w:pict>
-              <v:group id="Group 17" o:spid="_x0000_s1031" style="position:absolute;left:0;text-align:left;margin-left:66.75pt;margin-top:3.5pt;width:372.8pt;height:50.25pt;z-index:251662336;mso-position-horizontal-relative:text;mso-position-vertical-relative:text;mso-width-relative:margin;mso-height-relative:margin" coordorigin="511,-1013" coordsize="47357,5143" o:gfxdata="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">
+              <v:group w14:anchorId="02BD0ACE" id="Group 17" o:spid="_x0000_s1031" style="position:absolute;left:0;text-align:left;margin-left:66.75pt;margin-top:3.5pt;width:372.8pt;height:50.25pt;z-index:251662336;mso-position-horizontal-relative:text;mso-position-vertical-relative:text;mso-width-relative:margin;mso-height-relative:margin" coordorigin="511,-1013" coordsize="47357,5143" o:gfxdata="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">
                 <v:line id="Straight Connector 30" o:spid="_x0000_s1032" style="position:absolute;visibility:visible;mso-wrap-style:square" from="12895,1731" to="18324,1731" o:connectortype="straight" o:gfxdata="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" strokecolor="black [3040]"/>
                 <v:group id="Group 16" o:spid="_x0000_s1033" style="position:absolute;left:511;top:-1013;width:47358;height:5143" coordorigin="547,-1013" coordsize="47357,5143" o:gfxdata="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">
                   <v:oval id="Oval 13" o:spid="_x0000_s1034" style="position:absolute;left:34567;top:-1013;width:13337;height:4380;visibility:visible;mso-wrap-style:square;v-text-anchor:middle" o:gfxdata="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" fillcolor="white [3201]" strokecolor="black [3200]">
@@ -4923,9 +4915,11 @@
                           <w:pPr>
                             <w:jc w:val="center"/>
                           </w:pPr>
+                          <w:proofErr w:type="spellStart"/>
                           <w:r>
                             <w:t>ConceptName</w:t>
                           </w:r>
+                          <w:proofErr w:type="spellEnd"/>
                         </w:p>
                       </w:txbxContent>
                     </v:textbox>
@@ -4939,9 +4933,11 @@
                               <w:pPr>
                                 <w:jc w:val="center"/>
                               </w:pPr>
+                              <w:proofErr w:type="spellStart"/>
                               <w:r>
                                 <w:t>ConceptAll</w:t>
                               </w:r>
+                              <w:proofErr w:type="spellEnd"/>
                             </w:p>
                           </w:txbxContent>
                         </v:textbox>
@@ -4957,6 +4953,7 @@
                                   <w:u w:val="single"/>
                                 </w:rPr>
                               </w:pPr>
+                              <w:proofErr w:type="spellStart"/>
                               <w:r>
                                 <w:rPr>
                                   <w:color w:val="1F497D" w:themeColor="text2"/>
@@ -4964,6 +4961,7 @@
                                 </w:rPr>
                                 <w:t>ConceptID</w:t>
                               </w:r>
+                              <w:proofErr w:type="spellEnd"/>
                             </w:p>
                           </w:txbxContent>
                         </v:textbox>
@@ -5082,6 +5080,7 @@
           <w:noProof/>
           <w:sz w:val="24"/>
           <w:szCs w:val="24"/>
+          <w:lang w:val="vi-VN" w:eastAsia="vi-VN"/>
         </w:rPr>
         <mc:AlternateContent>
           <mc:Choice Requires="wpg">
@@ -5552,16 +5551,18 @@
           </mc:Choice>
           <mc:Fallback>
             <w:pict>
-              <v:group id="Group 85" o:spid="_x0000_s1040" style="position:absolute;left:0;text-align:left;margin-left:30.75pt;margin-top:8pt;width:407.15pt;height:131.35pt;z-index:251664384;mso-position-horizontal-relative:text;mso-position-vertical-relative:text" coordsize="51712,16686" o:gfxdata="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">
+              <v:group w14:anchorId="1E39B4CF" id="Group 85" o:spid="_x0000_s1040" style="position:absolute;left:0;text-align:left;margin-left:30.75pt;margin-top:8pt;width:407.15pt;height:131.35pt;z-index:251664384;mso-position-horizontal-relative:text;mso-position-vertical-relative:text" coordsize="51712,16686" o:gfxdata="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">
                 <v:group id="Group 82" o:spid="_x0000_s1041" style="position:absolute;width:33086;height:14200" coordsize="33086,14200" o:gfxdata="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">
                   <v:group id="Group 81" o:spid="_x0000_s1042" style="position:absolute;left:1039;width:32047;height:10382" coordsize="32047,10382" o:gfxdata="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">
                     <v:rect id="Rectangle 20" o:spid="_x0000_s1043" style="position:absolute;left:17664;top:6096;width:14383;height:4286;visibility:visible;mso-wrap-style:square;v-text-anchor:middle" o:gfxdata="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" fillcolor="white [3201]" strokecolor="black [3200]">
                       <v:textbox>
                         <w:txbxContent>
                           <w:p>
+                            <w:proofErr w:type="spellStart"/>
                             <w:r>
                               <w:t>ConceptForQuestion</w:t>
                             </w:r>
+                            <w:proofErr w:type="spellEnd"/>
                           </w:p>
                         </w:txbxContent>
                       </v:textbox>
@@ -5578,6 +5579,7 @@
                                   <w:u w:val="single"/>
                                 </w:rPr>
                               </w:pPr>
+                              <w:proofErr w:type="spellStart"/>
                               <w:r>
                                 <w:rPr>
                                   <w:color w:val="365F91" w:themeColor="accent1" w:themeShade="BF"/>
@@ -5585,6 +5587,7 @@
                                 </w:rPr>
                                 <w:t>ConceptID</w:t>
                               </w:r>
+                              <w:proofErr w:type="spellEnd"/>
                             </w:p>
                           </w:txbxContent>
                         </v:textbox>
@@ -5597,9 +5600,11 @@
                       <v:textbox>
                         <w:txbxContent>
                           <w:p>
+                            <w:proofErr w:type="spellStart"/>
                             <w:r>
                               <w:t>TopicID</w:t>
                             </w:r>
+                            <w:proofErr w:type="spellEnd"/>
                           </w:p>
                         </w:txbxContent>
                       </v:textbox>
@@ -5619,6 +5624,7 @@
                               <w:u w:val="single"/>
                             </w:rPr>
                           </w:pPr>
+                          <w:proofErr w:type="spellStart"/>
                           <w:r>
                             <w:rPr>
                               <w:color w:val="17365D" w:themeColor="text2" w:themeShade="BF"/>
@@ -5626,6 +5632,7 @@
                             </w:rPr>
                             <w:t>QuestionID</w:t>
                           </w:r>
+                          <w:proofErr w:type="spellEnd"/>
                         </w:p>
                       </w:txbxContent>
                     </v:textbox>
@@ -5770,6 +5777,7 @@
           <w:noProof/>
           <w:sz w:val="24"/>
           <w:szCs w:val="24"/>
+          <w:lang w:val="vi-VN" w:eastAsia="vi-VN"/>
         </w:rPr>
         <w:lastRenderedPageBreak/>
         <mc:AlternateContent>
@@ -6149,7 +6157,7 @@
           </mc:Choice>
           <mc:Fallback>
             <w:pict>
-              <v:group id="Group 123" o:spid="_x0000_s1056" style="position:absolute;left:0;text-align:left;margin-left:78.95pt;margin-top:15.55pt;width:308.7pt;height:132pt;z-index:251666432;mso-position-horizontal-relative:text;mso-position-vertical-relative:text" coordsize="39208,16764" o:gfxdata="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">
+              <v:group w14:anchorId="1A4E3638" id="Group 123" o:spid="_x0000_s1056" style="position:absolute;left:0;text-align:left;margin-left:78.95pt;margin-top:15.55pt;width:308.7pt;height:132pt;z-index:251666432;mso-position-horizontal-relative:text;mso-position-vertical-relative:text" coordsize="39208,16764" o:gfxdata="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">
                 <v:oval id="Oval 40" o:spid="_x0000_s1057" style="position:absolute;top:692;width:10572;height:3715;visibility:visible;mso-wrap-style:square;v-text-anchor:middle" o:gfxdata="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" fillcolor="white [3201]" strokecolor="black [3200]">
                   <v:textbox>
                     <w:txbxContent>
@@ -6160,6 +6168,7 @@
                             <w:u w:val="single"/>
                           </w:rPr>
                         </w:pPr>
+                        <w:proofErr w:type="spellStart"/>
                         <w:r>
                           <w:rPr>
                             <w:color w:val="17365D" w:themeColor="text2" w:themeShade="BF"/>
@@ -6167,6 +6176,7 @@
                           </w:rPr>
                           <w:t>LevelID</w:t>
                         </w:r>
+                        <w:proofErr w:type="spellEnd"/>
                       </w:p>
                       <w:p/>
                     </w:txbxContent>
@@ -6181,9 +6191,11 @@
                             <w:pPr>
                               <w:jc w:val="center"/>
                             </w:pPr>
+                            <w:proofErr w:type="spellStart"/>
                             <w:r>
                               <w:t>LevelNamee</w:t>
                             </w:r>
+                            <w:proofErr w:type="spellEnd"/>
                           </w:p>
                         </w:txbxContent>
                       </v:textbox>
@@ -6406,6 +6418,7 @@
           <w:noProof/>
           <w:sz w:val="24"/>
           <w:szCs w:val="24"/>
+          <w:lang w:val="vi-VN" w:eastAsia="vi-VN"/>
         </w:rPr>
         <mc:AlternateContent>
           <mc:Choice Requires="wps">
@@ -6473,7 +6486,7 @@
           </mc:Choice>
           <mc:Fallback>
             <w:pict>
-              <v:shape id="Text Box 59" o:spid="_x0000_s1069" type="#_x0000_t202" style="position:absolute;left:0;text-align:left;margin-left:69pt;margin-top:80.8pt;width:367.3pt;height:.05pt;z-index:251688960;visibility:visible;mso-wrap-style:square;mso-wrap-distance-left:9pt;mso-wrap-distance-top:0;mso-wrap-distance-right:9pt;mso-wrap-distance-bottom:0;mso-position-horizontal:absolute;mso-position-horizontal-relative:text;mso-position-vertical:absolute;mso-position-vertical-relative:text;v-text-anchor:top" o:gfxdata="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" stroked="f">
+              <v:shape w14:anchorId="433B22D0" id="Text Box 59" o:spid="_x0000_s1069" type="#_x0000_t202" style="position:absolute;left:0;text-align:left;margin-left:69pt;margin-top:80.8pt;width:367.3pt;height:.05pt;z-index:251688960;visibility:visible;mso-wrap-style:square;mso-wrap-distance-left:9pt;mso-wrap-distance-top:0;mso-wrap-distance-right:9pt;mso-wrap-distance-bottom:0;mso-position-horizontal:absolute;mso-position-horizontal-relative:text;mso-position-vertical:absolute;mso-position-vertical-relative:text;v-text-anchor:top" o:gfxdata="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" stroked="f">
                 <v:textbox style="mso-fit-shape-to-text:t" inset="0,0,0,0">
                   <w:txbxContent>
                     <w:p>
@@ -6502,6 +6515,7 @@
           <w:noProof/>
           <w:sz w:val="24"/>
           <w:szCs w:val="24"/>
+          <w:lang w:val="vi-VN" w:eastAsia="vi-VN"/>
         </w:rPr>
         <mc:AlternateContent>
           <mc:Choice Requires="wpg">
@@ -7079,7 +7093,7 @@
           </mc:Choice>
           <mc:Fallback>
             <w:pict>
-              <v:group id="Group 145" o:spid="_x0000_s1070" style="position:absolute;left:0;text-align:left;margin-left:69pt;margin-top:-43.5pt;width:367.3pt;height:119.8pt;z-index:251668480;mso-position-horizontal-relative:text;mso-position-vertical-relative:text;mso-width-relative:margin;mso-height-relative:margin" coordsize="49316,14265" o:gfxdata="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">
+              <v:group w14:anchorId="53A4957A" id="Group 145" o:spid="_x0000_s1070" style="position:absolute;left:0;text-align:left;margin-left:69pt;margin-top:-43.5pt;width:367.3pt;height:119.8pt;z-index:251668480;mso-position-horizontal-relative:text;mso-position-vertical-relative:text;mso-width-relative:margin;mso-height-relative:margin" coordsize="49316,14265" o:gfxdata="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">
                 <v:group id="Group 139" o:spid="_x0000_s1071" style="position:absolute;left:28609;top:6096;width:20707;height:5120" coordsize="20706,5120" o:gfxdata="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">
                   <v:oval id="Oval 25" o:spid="_x0000_s1072" style="position:absolute;left:8451;top:1177;width:12255;height:3943;visibility:visible;mso-wrap-style:square;v-text-anchor:middle" o:gfxdata="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" fillcolor="white [3201]" strokecolor="black [3200]">
                     <v:textbox>
@@ -7144,6 +7158,7 @@
                                       <w:u w:val="single"/>
                                     </w:rPr>
                                   </w:pPr>
+                                  <w:proofErr w:type="spellStart"/>
                                   <w:r>
                                     <w:rPr>
                                       <w:color w:val="17365D" w:themeColor="text2" w:themeShade="BF"/>
@@ -7151,6 +7166,7 @@
                                     </w:rPr>
                                     <w:t>LinkID</w:t>
                                   </w:r>
+                                  <w:proofErr w:type="spellEnd"/>
                                 </w:p>
                               </w:txbxContent>
                             </v:textbox>
@@ -7299,6 +7315,7 @@
           <w:noProof/>
           <w:sz w:val="24"/>
           <w:szCs w:val="24"/>
+          <w:lang w:val="vi-VN" w:eastAsia="vi-VN"/>
         </w:rPr>
         <mc:AlternateContent>
           <mc:Choice Requires="wpg">
@@ -7695,7 +7712,7 @@
           </mc:Choice>
           <mc:Fallback>
             <w:pict>
-              <v:group id="Group 157" o:spid="_x0000_s1091" style="position:absolute;left:0;text-align:left;margin-left:111.7pt;margin-top:3.45pt;width:287.75pt;height:105.25pt;z-index:251670528;mso-position-horizontal-relative:text;mso-position-vertical-relative:text;mso-width-relative:margin" coordorigin="94" coordsize="36550,13369" o:gfxdata="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">
+              <v:group w14:anchorId="6CCAF786" id="Group 157" o:spid="_x0000_s1091" style="position:absolute;left:0;text-align:left;margin-left:111.7pt;margin-top:3.45pt;width:287.75pt;height:105.25pt;z-index:251670528;mso-position-horizontal-relative:text;mso-position-vertical-relative:text;mso-width-relative:margin" coordorigin="94" coordsize="36550,13369" o:gfxdata="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">
                 <v:group id="Group 156" o:spid="_x0000_s1092" style="position:absolute;left:94;top:285;width:22350;height:13084" coordorigin="94,285" coordsize="22349,13083" o:gfxdata="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">
                   <v:group id="Group 155" o:spid="_x0000_s1093" style="position:absolute;left:94;top:285;width:22350;height:5880" coordorigin="94,285" coordsize="22349,5879" o:gfxdata="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">
                     <v:rect id="Rectangle 51" o:spid="_x0000_s1094" style="position:absolute;left:13300;top:3117;width:9144;height:3048;visibility:visible;mso-wrap-style:square;v-text-anchor:middle" o:gfxdata="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" fillcolor="white [3201]" strokecolor="black [3200]">
@@ -7705,9 +7722,11 @@
                             <w:pPr>
                               <w:jc w:val="center"/>
                             </w:pPr>
+                            <w:proofErr w:type="spellStart"/>
                             <w:r>
                               <w:t>LinkOfMap</w:t>
                             </w:r>
+                            <w:proofErr w:type="spellEnd"/>
                           </w:p>
                         </w:txbxContent>
                       </v:textbox>
@@ -7724,6 +7743,7 @@
                                   <w:u w:val="single"/>
                                 </w:rPr>
                               </w:pPr>
+                              <w:proofErr w:type="spellStart"/>
                               <w:r>
                                 <w:rPr>
                                   <w:color w:val="17365D" w:themeColor="text2" w:themeShade="BF"/>
@@ -7731,6 +7751,7 @@
                                 </w:rPr>
                                 <w:t>MaID</w:t>
                               </w:r>
+                              <w:proofErr w:type="spellEnd"/>
                             </w:p>
                           </w:txbxContent>
                         </v:textbox>
@@ -7746,9 +7767,11 @@
                             <w:pPr>
                               <w:jc w:val="center"/>
                             </w:pPr>
+                            <w:proofErr w:type="spellStart"/>
                             <w:r>
                               <w:t>Stt</w:t>
                             </w:r>
+                            <w:proofErr w:type="spellEnd"/>
                           </w:p>
                         </w:txbxContent>
                       </v:textbox>
@@ -7767,6 +7790,7 @@
                               <w:u w:val="single"/>
                             </w:rPr>
                           </w:pPr>
+                          <w:proofErr w:type="spellStart"/>
                           <w:r>
                             <w:rPr>
                               <w:u w:val="single"/>
@@ -7779,6 +7803,7 @@
                             </w:rPr>
                             <w:t>ID</w:t>
                           </w:r>
+                          <w:proofErr w:type="spellEnd"/>
                         </w:p>
                       </w:txbxContent>
                     </v:textbox>
@@ -7797,6 +7822,7 @@
           <w:noProof/>
           <w:sz w:val="24"/>
           <w:szCs w:val="24"/>
+          <w:lang w:val="vi-VN" w:eastAsia="vi-VN"/>
         </w:rPr>
         <mc:AlternateContent>
           <mc:Choice Requires="wps">
@@ -7869,7 +7895,7 @@
           </mc:Choice>
           <mc:Fallback>
             <w:pict>
-              <v:shape id="Text Box 49" o:spid="_x0000_s1104" type="#_x0000_t202" style="position:absolute;left:0;text-align:left;margin-left:98.25pt;margin-top:126.1pt;width:288.5pt;height:.05pt;z-index:251686912;visibility:visible;mso-wrap-style:square;mso-wrap-distance-left:9pt;mso-wrap-distance-top:0;mso-wrap-distance-right:9pt;mso-wrap-distance-bottom:0;mso-position-horizontal:absolute;mso-position-horizontal-relative:text;mso-position-vertical:absolute;mso-position-vertical-relative:text;v-text-anchor:top" o:gfxdata="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" stroked="f">
+              <v:shape w14:anchorId="67A353BB" id="Text Box 49" o:spid="_x0000_s1104" type="#_x0000_t202" style="position:absolute;left:0;text-align:left;margin-left:98.25pt;margin-top:126.1pt;width:288.5pt;height:.05pt;z-index:251686912;visibility:visible;mso-wrap-style:square;mso-wrap-distance-left:9pt;mso-wrap-distance-top:0;mso-wrap-distance-right:9pt;mso-wrap-distance-bottom:0;mso-position-horizontal:absolute;mso-position-horizontal-relative:text;mso-position-vertical:absolute;mso-position-vertical-relative:text;v-text-anchor:top" o:gfxdata="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" stroked="f">
                 <v:textbox style="mso-fit-shape-to-text:t" inset="0,0,0,0">
                   <w:txbxContent>
                     <w:p>
@@ -7880,8 +7906,13 @@
                           <w:noProof/>
                         </w:rPr>
                       </w:pPr>
+                      <w:proofErr w:type="spellStart"/>
                       <w:r>
-                        <w:t xml:space="preserve">LinkOfMap </w:t>
+                        <w:t>LinkOfMap</w:t>
+                      </w:r>
+                      <w:proofErr w:type="spellEnd"/>
+                      <w:r>
+                        <w:t xml:space="preserve"> </w:t>
                       </w:r>
                     </w:p>
                   </w:txbxContent>
@@ -8007,6 +8038,7 @@
           <w:noProof/>
           <w:sz w:val="24"/>
           <w:szCs w:val="24"/>
+          <w:lang w:val="vi-VN" w:eastAsia="vi-VN"/>
         </w:rPr>
         <mc:AlternateContent>
           <mc:Choice Requires="wps">
@@ -8082,7 +8114,7 @@
           </mc:Choice>
           <mc:Fallback>
             <w:pict>
-              <v:shape id="Text Box 44" o:spid="_x0000_s1105" type="#_x0000_t202" style="position:absolute;margin-left:90pt;margin-top:118pt;width:289.35pt;height:.05pt;z-index:251684864;visibility:visible;mso-wrap-style:square;mso-wrap-distance-left:9pt;mso-wrap-distance-top:0;mso-wrap-distance-right:9pt;mso-wrap-distance-bottom:0;mso-position-horizontal:absolute;mso-position-horizontal-relative:text;mso-position-vertical:absolute;mso-position-vertical-relative:text;v-text-anchor:top" o:gfxdata="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" stroked="f">
+              <v:shape w14:anchorId="6F15D842" id="Text Box 44" o:spid="_x0000_s1105" type="#_x0000_t202" style="position:absolute;margin-left:90pt;margin-top:118pt;width:289.35pt;height:.05pt;z-index:251684864;visibility:visible;mso-wrap-style:square;mso-wrap-distance-left:9pt;mso-wrap-distance-top:0;mso-wrap-distance-right:9pt;mso-wrap-distance-bottom:0;mso-position-horizontal:absolute;mso-position-horizontal-relative:text;mso-position-vertical:absolute;mso-position-vertical-relative:text;v-text-anchor:top" o:gfxdata="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" stroked="f">
                 <v:textbox style="mso-fit-shape-to-text:t" inset="0,0,0,0">
                   <w:txbxContent>
                     <w:p>
@@ -8096,8 +8128,13 @@
                           <w:szCs w:val="24"/>
                         </w:rPr>
                       </w:pPr>
+                      <w:proofErr w:type="spellStart"/>
                       <w:r>
-                        <w:t xml:space="preserve">MapOfUser </w:t>
+                        <w:t>MapOfUser</w:t>
+                      </w:r>
+                      <w:proofErr w:type="spellEnd"/>
+                      <w:r>
+                        <w:t xml:space="preserve"> </w:t>
                       </w:r>
                     </w:p>
                   </w:txbxContent>
@@ -8114,6 +8151,7 @@
           <w:noProof/>
           <w:sz w:val="24"/>
           <w:szCs w:val="24"/>
+          <w:lang w:val="vi-VN" w:eastAsia="vi-VN"/>
         </w:rPr>
         <mc:AlternateContent>
           <mc:Choice Requires="wpg">
@@ -8501,7 +8539,7 @@
           </mc:Choice>
           <mc:Fallback>
             <w:pict>
-              <v:group id="Group 45" o:spid="_x0000_s1106" style="position:absolute;margin-left:90pt;margin-top:23.5pt;width:289.35pt;height:90pt;z-index:251672576;mso-position-horizontal-relative:text;mso-position-vertical-relative:text" coordorigin="111" coordsize="36752,11430" o:gfxdata="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">
+              <v:group w14:anchorId="55154DE9" id="Group 45" o:spid="_x0000_s1106" style="position:absolute;margin-left:90pt;margin-top:23.5pt;width:289.35pt;height:90pt;z-index:251672576;mso-position-horizontal-relative:text;mso-position-vertical-relative:text" coordorigin="111" coordsize="36752,11430" o:gfxdata="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">
                 <v:group id="Group 86" o:spid="_x0000_s1107" style="position:absolute;left:111;width:21225;height:11430" coordorigin="111" coordsize="21224,11430" o:gfxdata="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">
                   <v:group id="Group 90" o:spid="_x0000_s1108" style="position:absolute;left:111;width:21225;height:5193" coordorigin="111" coordsize="21224,5193" o:gfxdata="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">
                     <v:rect id="Rectangle 94" o:spid="_x0000_s1109" style="position:absolute;left:12192;top:2355;width:9144;height:2838;visibility:visible;mso-wrap-style:square;v-text-anchor:middle" o:gfxdata="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" fillcolor="white [3201]" strokecolor="black [3200]">
@@ -8511,9 +8549,11 @@
                             <w:pPr>
                               <w:jc w:val="center"/>
                             </w:pPr>
+                            <w:proofErr w:type="spellStart"/>
                             <w:r>
                               <w:t>MapOfUser</w:t>
                             </w:r>
+                            <w:proofErr w:type="spellEnd"/>
                           </w:p>
                         </w:txbxContent>
                       </v:textbox>
@@ -8530,6 +8570,7 @@
                                   <w:u w:val="single"/>
                                 </w:rPr>
                               </w:pPr>
+                              <w:proofErr w:type="spellStart"/>
                               <w:r>
                                 <w:rPr>
                                   <w:color w:val="365F91" w:themeColor="accent1" w:themeShade="BF"/>
@@ -8537,6 +8578,7 @@
                                 </w:rPr>
                                 <w:t>MaID</w:t>
                               </w:r>
+                              <w:proofErr w:type="spellEnd"/>
                             </w:p>
                           </w:txbxContent>
                         </v:textbox>
@@ -8552,9 +8594,11 @@
                             <w:pPr>
                               <w:jc w:val="center"/>
                             </w:pPr>
+                            <w:proofErr w:type="spellStart"/>
                             <w:r>
                               <w:t>UserID</w:t>
                             </w:r>
+                            <w:proofErr w:type="spellEnd"/>
                           </w:p>
                         </w:txbxContent>
                       </v:textbox>
@@ -8570,9 +8614,11 @@
                           <w:pPr>
                             <w:jc w:val="center"/>
                           </w:pPr>
+                          <w:proofErr w:type="spellStart"/>
                           <w:r>
                             <w:t>MapName</w:t>
                           </w:r>
+                          <w:proofErr w:type="spellEnd"/>
                         </w:p>
                       </w:txbxContent>
                     </v:textbox>
@@ -8643,6 +8689,7 @@
           <w:noProof/>
           <w:sz w:val="24"/>
           <w:szCs w:val="24"/>
+          <w:lang w:val="vi-VN" w:eastAsia="vi-VN"/>
         </w:rPr>
         <mc:AlternateContent>
           <mc:Choice Requires="wps">
@@ -8713,7 +8760,7 @@
           </mc:Choice>
           <mc:Fallback>
             <w:pict>
-              <v:shape id="Text Box 18" o:spid="_x0000_s1119" type="#_x0000_t202" style="position:absolute;left:0;text-align:left;margin-left:61.5pt;margin-top:156.95pt;width:350.15pt;height:.05pt;z-index:251682816;visibility:visible;mso-wrap-style:square;mso-wrap-distance-left:9pt;mso-wrap-distance-top:0;mso-wrap-distance-right:9pt;mso-wrap-distance-bottom:0;mso-position-horizontal:absolute;mso-position-horizontal-relative:text;mso-position-vertical:absolute;mso-position-vertical-relative:text;v-text-anchor:top" o:gfxdata="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" stroked="f">
+              <v:shape w14:anchorId="0EA81E43" id="Text Box 18" o:spid="_x0000_s1119" type="#_x0000_t202" style="position:absolute;left:0;text-align:left;margin-left:61.5pt;margin-top:156.95pt;width:350.15pt;height:.05pt;z-index:251682816;visibility:visible;mso-wrap-style:square;mso-wrap-distance-left:9pt;mso-wrap-distance-top:0;mso-wrap-distance-right:9pt;mso-wrap-distance-bottom:0;mso-position-horizontal:absolute;mso-position-horizontal-relative:text;mso-position-vertical:absolute;mso-position-vertical-relative:text;v-text-anchor:top" o:gfxdata="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" stroked="f">
                 <v:textbox style="mso-fit-shape-to-text:t" inset="0,0,0,0">
                   <w:txbxContent>
                     <w:p>
@@ -8759,6 +8806,7 @@
           <w:noProof/>
           <w:sz w:val="24"/>
           <w:szCs w:val="24"/>
+          <w:lang w:val="vi-VN" w:eastAsia="vi-VN"/>
         </w:rPr>
         <mc:AlternateContent>
           <mc:Choice Requires="wpg">
@@ -9140,7 +9188,7 @@
           </mc:Choice>
           <mc:Fallback>
             <w:pict>
-              <v:group id="Group 7" o:spid="_x0000_s1120" style="position:absolute;left:0;text-align:left;margin-left:61.5pt;margin-top:8.1pt;width:350.15pt;height:123.6pt;z-index:251674624;mso-position-horizontal-relative:text;mso-position-vertical-relative:text" coordsize="44467,14266" o:gfxdata="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">
+              <v:group w14:anchorId="576E1A65" id="Group 7" o:spid="_x0000_s1120" style="position:absolute;left:0;text-align:left;margin-left:61.5pt;margin-top:8.1pt;width:350.15pt;height:123.6pt;z-index:251674624;mso-position-horizontal-relative:text;mso-position-vertical-relative:text" coordsize="44467,14266" o:gfxdata="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">
                 <v:group id="Group 98" o:spid="_x0000_s1121" style="position:absolute;width:26514;height:14266" coordsize="26514,14266" o:gfxdata="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">
                   <v:group id="Group 102" o:spid="_x0000_s1122" style="position:absolute;width:25007;height:6892" coordsize="25007,6892" o:gfxdata="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">
                     <v:rect id="Rectangle 107" o:spid="_x0000_s1123" style="position:absolute;left:15863;top:3463;width:9144;height:3429;visibility:visible;mso-wrap-style:square;v-text-anchor:middle" o:gfxdata="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" fillcolor="white [3201]" strokecolor="black [3200]">
@@ -9165,6 +9213,7 @@
                               <w:pPr>
                                 <w:jc w:val="center"/>
                               </w:pPr>
+                              <w:proofErr w:type="spellStart"/>
                               <w:r>
                                 <w:rPr>
                                   <w:color w:val="365F91" w:themeColor="accent1" w:themeShade="BF"/>
@@ -9172,6 +9221,7 @@
                                 </w:rPr>
                                 <w:t>TopcID</w:t>
                               </w:r>
+                              <w:proofErr w:type="spellEnd"/>
                             </w:p>
                           </w:txbxContent>
                         </v:textbox>
@@ -9187,9 +9237,11 @@
                             <w:pPr>
                               <w:jc w:val="center"/>
                             </w:pPr>
+                            <w:proofErr w:type="spellStart"/>
                             <w:r>
                               <w:t>TopicImagee</w:t>
                             </w:r>
+                            <w:proofErr w:type="spellEnd"/>
                           </w:p>
                         </w:txbxContent>
                       </v:textbox>
@@ -9205,9 +9257,11 @@
                           <w:pPr>
                             <w:jc w:val="center"/>
                           </w:pPr>
+                          <w:proofErr w:type="spellStart"/>
                           <w:r>
                             <w:t>TopicName</w:t>
                           </w:r>
+                          <w:proofErr w:type="spellEnd"/>
                         </w:p>
                       </w:txbxContent>
                     </v:textbox>
@@ -9338,6 +9392,7 @@
           <w:noProof/>
           <w:sz w:val="24"/>
           <w:szCs w:val="24"/>
+          <w:lang w:val="vi-VN" w:eastAsia="vi-VN"/>
         </w:rPr>
         <w:lastRenderedPageBreak/>
         <mc:AlternateContent>
@@ -9722,16 +9777,18 @@
           </mc:Choice>
           <mc:Fallback>
             <w:pict>
-              <v:group id="Group 14" o:spid="_x0000_s1133" style="position:absolute;margin-left:93.65pt;margin-top:-49.15pt;width:299.95pt;height:109.1pt;z-index:251676672;mso-position-horizontal-relative:text;mso-position-vertical-relative:text" coordorigin="277" coordsize="38095,13854" o:gfxdata="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">
+              <v:group w14:anchorId="71B9B92B" id="Group 14" o:spid="_x0000_s1133" style="position:absolute;margin-left:93.65pt;margin-top:-49.15pt;width:299.95pt;height:109.1pt;z-index:251676672;mso-position-horizontal-relative:text;mso-position-vertical-relative:text" coordorigin="277" coordsize="38095,13854" o:gfxdata="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">
                 <v:group id="Group 112" o:spid="_x0000_s1134" style="position:absolute;left:277;top:851;width:24107;height:13003" coordorigin="277,851" coordsize="24106,13002" o:gfxdata="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">
                   <v:group id="Group 117" o:spid="_x0000_s1135" style="position:absolute;left:277;top:851;width:24107;height:6491" coordorigin="277,851" coordsize="24106,6491" o:gfxdata="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">
                     <v:rect id="Rectangle 124" o:spid="_x0000_s1136" style="position:absolute;left:15309;top:3879;width:9075;height:3463;visibility:visible;mso-wrap-style:square;v-text-anchor:middle" o:gfxdata="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" fillcolor="white [3201]" strokecolor="black [3200]">
                       <v:textbox>
                         <w:txbxContent>
                           <w:p>
+                            <w:proofErr w:type="spellStart"/>
                             <w:r>
                               <w:t>TopicOfLevel</w:t>
                             </w:r>
+                            <w:proofErr w:type="spellEnd"/>
                           </w:p>
                         </w:txbxContent>
                       </v:textbox>
@@ -9744,6 +9801,7 @@
                               <w:pPr>
                                 <w:jc w:val="center"/>
                               </w:pPr>
+                              <w:proofErr w:type="spellStart"/>
                               <w:r>
                                 <w:rPr>
                                   <w:color w:val="365F91" w:themeColor="accent1" w:themeShade="BF"/>
@@ -9754,6 +9812,7 @@
                               <w:r>
                                 <w:t>i</w:t>
                               </w:r>
+                              <w:proofErr w:type="spellEnd"/>
                             </w:p>
                           </w:txbxContent>
                         </v:textbox>
@@ -9769,9 +9828,11 @@
                             <w:pPr>
                               <w:jc w:val="center"/>
                             </w:pPr>
+                            <w:proofErr w:type="spellStart"/>
                             <w:r>
                               <w:t>Stt</w:t>
                             </w:r>
+                            <w:proofErr w:type="spellEnd"/>
                           </w:p>
                         </w:txbxContent>
                       </v:textbox>
@@ -9787,9 +9848,11 @@
                           <w:pPr>
                             <w:jc w:val="center"/>
                           </w:pPr>
+                          <w:proofErr w:type="spellStart"/>
                           <w:r>
                             <w:t>LevelID</w:t>
                           </w:r>
+                          <w:proofErr w:type="spellEnd"/>
                         </w:p>
                       </w:txbxContent>
                     </v:textbox>
@@ -9893,6 +9956,7 @@
           <w:noProof/>
           <w:sz w:val="24"/>
           <w:szCs w:val="24"/>
+          <w:lang w:val="vi-VN" w:eastAsia="vi-VN"/>
         </w:rPr>
         <mc:AlternateContent>
           <mc:Choice Requires="wpg">
@@ -9941,7 +10005,7 @@
                             </pic:cNvPicPr>
                           </pic:nvPicPr>
                           <pic:blipFill>
-                            <a:blip r:embed="rId10">
+                            <a:blip r:embed="rId9">
                               <a:extLst>
                                 <a:ext uri="{28A0092B-C50C-407E-A947-70E740481C1C}">
                                   <a14:useLocalDpi xmlns:a14="http://schemas.microsoft.com/office/drawing/2010/main" val="0"/>
@@ -9983,7 +10047,7 @@
                               </pic:cNvPicPr>
                             </pic:nvPicPr>
                             <pic:blipFill>
-                              <a:blip r:embed="rId11">
+                              <a:blip r:embed="rId10">
                                 <a:extLst>
                                   <a:ext uri="{28A0092B-C50C-407E-A947-70E740481C1C}">
                                     <a14:useLocalDpi xmlns:a14="http://schemas.microsoft.com/office/drawing/2010/main" val="0"/>
@@ -10230,7 +10294,7 @@
           </mc:Choice>
           <mc:Fallback>
             <w:pict>
-              <v:group id="Group 42" o:spid="_x0000_s1146" style="position:absolute;margin-left:93.75pt;margin-top:6.75pt;width:304.35pt;height:88.9pt;z-index:251680768;mso-position-horizontal-relative:text;mso-position-vertical-relative:text" coordsize="38654,11291" o:gfxdata="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">
+              <v:group w14:anchorId="421F2D32" id="Group 42" o:spid="_x0000_s1146" style="position:absolute;margin-left:93.75pt;margin-top:6.75pt;width:304.35pt;height:88.9pt;z-index:251680768;mso-position-horizontal-relative:text;mso-position-vertical-relative:text" coordsize="38654,11291" o:gfxdata="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">
                 <v:group id="Group 149" o:spid="_x0000_s1147" style="position:absolute;left:14131;top:207;width:24523;height:11084" coordorigin="14131,207" coordsize="24522,11083" o:gfxdata="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">
                   <v:shapetype id="_x0000_t75" coordsize="21600,21600" o:spt="75" o:preferrelative="t" path="m@4@5l@4@11@9@11@9@5xe" filled="f" stroked="f">
                     <v:stroke joinstyle="miter"/>
@@ -10252,12 +10316,12 @@
                     <o:lock v:ext="edit" aspectratio="t"/>
                   </v:shapetype>
                   <v:shape id="Picture 161" o:spid="_x0000_s1148" type="#_x0000_t75" style="position:absolute;left:28817;top:207;width:9837;height:3949;visibility:visible;mso-wrap-style:square" o:gfxdata="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">
-                    <v:imagedata r:id="rId12" o:title=""/>
+                    <v:imagedata r:id="rId11" o:title=""/>
                     <v:path arrowok="t"/>
                   </v:shape>
                   <v:group id="Group 162" o:spid="_x0000_s1149" style="position:absolute;left:14131;top:5195;width:8729;height:6096" coordorigin="14131,5195" coordsize="8728,6096" o:gfxdata="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">
                     <v:shape id="Picture 164" o:spid="_x0000_s1150" type="#_x0000_t75" style="position:absolute;left:14131;top:7966;width:8729;height:3325;visibility:visible;mso-wrap-style:square" o:gfxdata="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">
-                      <v:imagedata r:id="rId13" o:title=""/>
+                      <v:imagedata r:id="rId12" o:title=""/>
                       <v:path arrowok="t"/>
                     </v:shape>
                     <v:line id="Straight Connector 165" o:spid="_x0000_s1151" style="position:absolute;visibility:visible;mso-wrap-style:square" from="18634,5195" to="18634,7964" o:connectortype="straight" o:gfxdata="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" strokecolor="black [3040]"/>
@@ -10453,6 +10517,7 @@
           <w:noProof/>
           <w:sz w:val="24"/>
           <w:szCs w:val="24"/>
+          <w:lang w:val="vi-VN" w:eastAsia="vi-VN"/>
         </w:rPr>
         <w:drawing>
           <wp:inline distT="0" distB="0" distL="0" distR="0" wp14:anchorId="7A2E2E45" wp14:editId="58B2106A">
@@ -10468,7 +10533,7 @@
                     <pic:cNvPicPr/>
                   </pic:nvPicPr>
                   <pic:blipFill>
-                    <a:blip r:embed="rId14">
+                    <a:blip r:embed="rId13">
                       <a:extLst>
                         <a:ext uri="{28A0092B-C50C-407E-A947-70E740481C1C}">
                           <a14:useLocalDpi xmlns:a14="http://schemas.microsoft.com/office/drawing/2010/main" val="0"/>
@@ -10566,6 +10631,7 @@
           <w:noProof/>
           <w:sz w:val="24"/>
           <w:szCs w:val="24"/>
+          <w:lang w:val="vi-VN" w:eastAsia="vi-VN"/>
         </w:rPr>
         <w:lastRenderedPageBreak/>
         <w:drawing>
@@ -10582,7 +10648,7 @@
                     <pic:cNvPicPr/>
                   </pic:nvPicPr>
                   <pic:blipFill>
-                    <a:blip r:embed="rId15">
+                    <a:blip r:embed="rId14">
                       <a:extLst>
                         <a:ext uri="{28A0092B-C50C-407E-A947-70E740481C1C}">
                           <a14:useLocalDpi xmlns:a14="http://schemas.microsoft.com/office/drawing/2010/main" val="0"/>
@@ -10705,6 +10771,7 @@
           <w:noProof/>
           <w:sz w:val="24"/>
           <w:szCs w:val="24"/>
+          <w:lang w:val="vi-VN" w:eastAsia="vi-VN"/>
         </w:rPr>
         <w:drawing>
           <wp:inline distT="0" distB="0" distL="0" distR="0" wp14:anchorId="50AFF85B" wp14:editId="09D78CBC">
@@ -10720,7 +10787,7 @@
                     <pic:cNvPicPr/>
                   </pic:nvPicPr>
                   <pic:blipFill>
-                    <a:blip r:embed="rId16">
+                    <a:blip r:embed="rId15">
                       <a:extLst>
                         <a:ext uri="{28A0092B-C50C-407E-A947-70E740481C1C}">
                           <a14:useLocalDpi xmlns:a14="http://schemas.microsoft.com/office/drawing/2010/main" val="0"/>
@@ -10833,6 +10900,7 @@
           <w:noProof/>
           <w:sz w:val="24"/>
           <w:szCs w:val="24"/>
+          <w:lang w:val="vi-VN" w:eastAsia="vi-VN"/>
         </w:rPr>
         <w:drawing>
           <wp:inline distT="0" distB="0" distL="0" distR="0" wp14:anchorId="2D3EBB53" wp14:editId="5AA52D60">
@@ -10848,7 +10916,7 @@
                     <pic:cNvPicPr/>
                   </pic:nvPicPr>
                   <pic:blipFill>
-                    <a:blip r:embed="rId17">
+                    <a:blip r:embed="rId16">
                       <a:extLst>
                         <a:ext uri="{28A0092B-C50C-407E-A947-70E740481C1C}">
                           <a14:useLocalDpi xmlns:a14="http://schemas.microsoft.com/office/drawing/2010/main" val="0"/>
@@ -10951,6 +11019,7 @@
           <w:noProof/>
           <w:sz w:val="24"/>
           <w:szCs w:val="24"/>
+          <w:lang w:val="vi-VN" w:eastAsia="vi-VN"/>
         </w:rPr>
         <w:lastRenderedPageBreak/>
         <w:drawing>
@@ -10967,7 +11036,7 @@
                     <pic:cNvPicPr/>
                   </pic:nvPicPr>
                   <pic:blipFill>
-                    <a:blip r:embed="rId18">
+                    <a:blip r:embed="rId17">
                       <a:extLst>
                         <a:ext uri="{28A0092B-C50C-407E-A947-70E740481C1C}">
                           <a14:useLocalDpi xmlns:a14="http://schemas.microsoft.com/office/drawing/2010/main" val="0"/>
@@ -11070,6 +11139,7 @@
           <w:noProof/>
           <w:sz w:val="24"/>
           <w:szCs w:val="24"/>
+          <w:lang w:val="vi-VN" w:eastAsia="vi-VN"/>
         </w:rPr>
         <w:drawing>
           <wp:inline distT="0" distB="0" distL="0" distR="0" wp14:anchorId="12133923" wp14:editId="0683A1E0">
@@ -11085,7 +11155,7 @@
                     <pic:cNvPicPr/>
                   </pic:nvPicPr>
                   <pic:blipFill>
-                    <a:blip r:embed="rId19">
+                    <a:blip r:embed="rId18">
                       <a:extLst>
                         <a:ext uri="{28A0092B-C50C-407E-A947-70E740481C1C}">
                           <a14:useLocalDpi xmlns:a14="http://schemas.microsoft.com/office/drawing/2010/main" val="0"/>
@@ -11199,6 +11269,7 @@
           <w:noProof/>
           <w:sz w:val="24"/>
           <w:szCs w:val="24"/>
+          <w:lang w:val="vi-VN" w:eastAsia="vi-VN"/>
         </w:rPr>
         <w:drawing>
           <wp:inline distT="0" distB="0" distL="0" distR="0" wp14:anchorId="02E5BDA9" wp14:editId="42A9A11C">
@@ -11214,7 +11285,7 @@
                     <pic:cNvPicPr/>
                   </pic:nvPicPr>
                   <pic:blipFill>
-                    <a:blip r:embed="rId20">
+                    <a:blip r:embed="rId19">
                       <a:extLst>
                         <a:ext uri="{28A0092B-C50C-407E-A947-70E740481C1C}">
                           <a14:useLocalDpi xmlns:a14="http://schemas.microsoft.com/office/drawing/2010/main" val="0"/>
@@ -11342,6 +11413,7 @@
           <w:noProof/>
           <w:sz w:val="24"/>
           <w:szCs w:val="24"/>
+          <w:lang w:val="vi-VN" w:eastAsia="vi-VN"/>
         </w:rPr>
         <w:lastRenderedPageBreak/>
         <w:drawing>
@@ -11358,7 +11430,7 @@
                     <pic:cNvPicPr/>
                   </pic:nvPicPr>
                   <pic:blipFill>
-                    <a:blip r:embed="rId21">
+                    <a:blip r:embed="rId20">
                       <a:extLst>
                         <a:ext uri="{28A0092B-C50C-407E-A947-70E740481C1C}">
                           <a14:useLocalDpi xmlns:a14="http://schemas.microsoft.com/office/drawing/2010/main" val="0"/>
@@ -11461,6 +11533,7 @@
           <w:noProof/>
           <w:sz w:val="24"/>
           <w:szCs w:val="24"/>
+          <w:lang w:val="vi-VN" w:eastAsia="vi-VN"/>
         </w:rPr>
         <w:drawing>
           <wp:inline distT="0" distB="0" distL="0" distR="0" wp14:anchorId="1769A350" wp14:editId="4AAAE900">
@@ -11476,7 +11549,7 @@
                     <pic:cNvPicPr/>
                   </pic:nvPicPr>
                   <pic:blipFill>
-                    <a:blip r:embed="rId22">
+                    <a:blip r:embed="rId21">
                       <a:extLst>
                         <a:ext uri="{28A0092B-C50C-407E-A947-70E740481C1C}">
                           <a14:useLocalDpi xmlns:a14="http://schemas.microsoft.com/office/drawing/2010/main" val="0"/>
@@ -11554,6 +11627,7 @@
           <w:noProof/>
           <w:sz w:val="24"/>
           <w:szCs w:val="24"/>
+          <w:lang w:val="vi-VN" w:eastAsia="vi-VN"/>
         </w:rPr>
         <w:drawing>
           <wp:inline distT="0" distB="0" distL="0" distR="0" wp14:anchorId="19B97849" wp14:editId="7B484B0D">
@@ -11569,7 +11643,7 @@
                     <pic:cNvPicPr/>
                   </pic:nvPicPr>
                   <pic:blipFill>
-                    <a:blip r:embed="rId23">
+                    <a:blip r:embed="rId22">
                       <a:extLst>
                         <a:ext uri="{28A0092B-C50C-407E-A947-70E740481C1C}">
                           <a14:useLocalDpi xmlns:a14="http://schemas.microsoft.com/office/drawing/2010/main" val="0"/>
@@ -11776,8 +11850,6 @@
       </w:r>
     </w:p>
     <w:p>
-      <w:bookmarkStart w:id="5" w:name="_GoBack"/>
-      <w:bookmarkEnd w:id="5"/>
       <w:r>
         <w:t>Install Visual Studio 2012</w:t>
       </w:r>
@@ -11798,6 +11870,48 @@
           <w:szCs w:val="24"/>
         </w:rPr>
       </w:pPr>
+      <w:proofErr w:type="spellStart"/>
+      <w:r>
+        <w:rPr>
+          <w:rFonts w:ascii="Arial" w:eastAsia="Times New Roman" w:hAnsi="Arial" w:cs="Arial"/>
+          <w:color w:val="000000"/>
+          <w:sz w:val="20"/>
+          <w:szCs w:val="20"/>
+        </w:rPr>
+        <w:t>Trang</w:t>
+      </w:r>
+      <w:proofErr w:type="spellEnd"/>
+      <w:r>
+        <w:rPr>
+          <w:rFonts w:ascii="Arial" w:eastAsia="Times New Roman" w:hAnsi="Arial" w:cs="Arial"/>
+          <w:color w:val="000000"/>
+          <w:sz w:val="20"/>
+          <w:szCs w:val="20"/>
+        </w:rPr>
+        <w:t xml:space="preserve"> </w:t>
+      </w:r>
+      <w:proofErr w:type="spellStart"/>
+      <w:r>
+        <w:rPr>
+          <w:rFonts w:ascii="Arial" w:eastAsia="Times New Roman" w:hAnsi="Arial" w:cs="Arial"/>
+          <w:color w:val="000000"/>
+          <w:sz w:val="20"/>
+          <w:szCs w:val="20"/>
+        </w:rPr>
+        <w:t>Chủ</w:t>
+      </w:r>
+      <w:proofErr w:type="spellEnd"/>
+      <w:r>
+        <w:rPr>
+          <w:rFonts w:ascii="Arial" w:eastAsia="Times New Roman" w:hAnsi="Arial" w:cs="Arial"/>
+          <w:color w:val="000000"/>
+          <w:sz w:val="20"/>
+          <w:szCs w:val="20"/>
+        </w:rPr>
+        <w:t xml:space="preserve"> : </w:t>
+      </w:r>
+      <w:bookmarkStart w:id="5" w:name="_GoBack"/>
+      <w:bookmarkEnd w:id="5"/>
       <w:r>
         <w:rPr>
           <w:rFonts w:ascii="Arial" w:eastAsia="Times New Roman" w:hAnsi="Arial" w:cs="Arial"/>
@@ -11948,7 +12062,7 @@
       <w:pPr>
         <w:spacing w:line="360" w:lineRule="auto"/>
       </w:pPr>
-      <w:hyperlink r:id="rId24" w:history="1">
+      <w:hyperlink r:id="rId23" w:history="1">
         <w:r>
           <w:rPr>
             <w:rStyle w:val="Hyperlink"/>
@@ -12063,7 +12177,7 @@
 </file>
 
 <file path=word/numbering.xml><?xml version="1.0" encoding="utf-8"?>
-<w:numbering xmlns:wpc="http://schemas.microsoft.com/office/word/2010/wordprocessingCanvas" xmlns:mc="http://schemas.openxmlformats.org/markup-compatibility/2006" xmlns:o="urn:schemas-microsoft-com:office:office" xmlns:r="http://schemas.openxmlformats.org/officeDocument/2006/relationships" xmlns:m="http://schemas.openxmlformats.org/officeDocument/2006/math" xmlns:v="urn:schemas-microsoft-com:vml" xmlns:wp14="http://schemas.microsoft.com/office/word/2010/wordprocessingDrawing" xmlns:wp="http://schemas.openxmlformats.org/drawingml/2006/wordprocessingDrawing" xmlns:w10="urn:schemas-microsoft-com:office:word" xmlns:w="http://schemas.openxmlformats.org/wordprocessingml/2006/main" xmlns:w14="http://schemas.microsoft.com/office/word/2010/wordml" xmlns:wpg="http://schemas.microsoft.com/office/word/2010/wordprocessingGroup" xmlns:wpi="http://schemas.microsoft.com/office/word/2010/wordprocessingInk" xmlns:wne="http://schemas.microsoft.com/office/word/2006/wordml" xmlns:wps="http://schemas.microsoft.com/office/word/2010/wordprocessingShape" mc:Ignorable="w14 wp14">
+<w:numbering xmlns:wpc="http://schemas.microsoft.com/office/word/2010/wordprocessingCanvas" xmlns:mc="http://schemas.openxmlformats.org/markup-compatibility/2006" xmlns:o="urn:schemas-microsoft-com:office:office" xmlns:r="http://schemas.openxmlformats.org/officeDocument/2006/relationships" xmlns:m="http://schemas.openxmlformats.org/officeDocument/2006/math" xmlns:v="urn:schemas-microsoft-com:vml" xmlns:wp14="http://schemas.microsoft.com/office/word/2010/wordprocessingDrawing" xmlns:wp="http://schemas.openxmlformats.org/drawingml/2006/wordprocessingDrawing" xmlns:w10="urn:schemas-microsoft-com:office:word" xmlns:w="http://schemas.openxmlformats.org/wordprocessingml/2006/main" xmlns:w14="http://schemas.microsoft.com/office/word/2010/wordml" xmlns:w15="http://schemas.microsoft.com/office/word/2012/wordml" xmlns:wpg="http://schemas.microsoft.com/office/word/2010/wordprocessingGroup" xmlns:wpi="http://schemas.microsoft.com/office/word/2010/wordprocessingInk" xmlns:wne="http://schemas.microsoft.com/office/word/2006/wordml" xmlns:wps="http://schemas.microsoft.com/office/word/2010/wordprocessingShape" mc:Ignorable="w14 w15 wp14">
   <w:abstractNum w:abstractNumId="0">
     <w:nsid w:val="0C7759B1"/>
     <w:multiLevelType w:val="hybridMultilevel"/>
@@ -14294,7 +14408,7 @@
 </file>
 
 <file path=word/styles.xml><?xml version="1.0" encoding="utf-8"?>
-<w:styles xmlns:mc="http://schemas.openxmlformats.org/markup-compatibility/2006" xmlns:r="http://schemas.openxmlformats.org/officeDocument/2006/relationships" xmlns:w="http://schemas.openxmlformats.org/wordprocessingml/2006/main" xmlns:w14="http://schemas.microsoft.com/office/word/2010/wordml" mc:Ignorable="w14">
+<w:styles xmlns:mc="http://schemas.openxmlformats.org/markup-compatibility/2006" xmlns:r="http://schemas.openxmlformats.org/officeDocument/2006/relationships" xmlns:w="http://schemas.openxmlformats.org/wordprocessingml/2006/main" xmlns:w14="http://schemas.microsoft.com/office/word/2010/wordml" xmlns:w15="http://schemas.microsoft.com/office/word/2012/wordml" mc:Ignorable="w14 w15">
   <w:docDefaults>
     <w:rPrDefault>
       <w:rPr>
@@ -14310,589 +14424,378 @@
       </w:pPr>
     </w:pPrDefault>
   </w:docDefaults>
-  <w:latentStyles w:defLockedState="0" w:defUIPriority="99" w:defSemiHidden="1" w:defUnhideWhenUsed="1" w:defQFormat="0" w:count="267">
-    <w:lsdException w:name="Normal" w:semiHidden="0" w:uiPriority="0" w:unhideWhenUsed="0" w:qFormat="1"/>
-    <w:lsdException w:name="heading 1" w:semiHidden="0" w:uiPriority="9" w:unhideWhenUsed="0" w:qFormat="1"/>
-    <w:lsdException w:name="heading 2" w:uiPriority="9" w:qFormat="1"/>
-    <w:lsdException w:name="heading 3" w:uiPriority="0" w:qFormat="1"/>
-    <w:lsdException w:name="heading 4" w:uiPriority="9" w:qFormat="1"/>
-    <w:lsdException w:name="heading 5" w:uiPriority="9" w:qFormat="1"/>
-    <w:lsdException w:name="heading 6" w:uiPriority="9" w:qFormat="1"/>
-    <w:lsdException w:name="heading 7" w:uiPriority="9" w:qFormat="1"/>
-    <w:lsdException w:name="heading 8" w:uiPriority="9" w:qFormat="1"/>
-    <w:lsdException w:name="heading 9" w:uiPriority="9" w:qFormat="1"/>
-    <w:lsdException w:name="toc 1" w:uiPriority="39"/>
-    <w:lsdException w:name="toc 2" w:uiPriority="39"/>
-    <w:lsdException w:name="toc 3" w:uiPriority="39"/>
-    <w:lsdException w:name="toc 4" w:uiPriority="39"/>
-    <w:lsdException w:name="toc 5" w:uiPriority="39"/>
-    <w:lsdException w:name="toc 6" w:uiPriority="39"/>
-    <w:lsdException w:name="toc 7" w:uiPriority="39"/>
-    <w:lsdException w:name="toc 8" w:uiPriority="39"/>
-    <w:lsdException w:name="toc 9" w:uiPriority="39"/>
-    <w:lsdException w:name="caption" w:uiPriority="35" w:qFormat="1"/>
-    <w:lsdException w:name="Title" w:semiHidden="0" w:uiPriority="10" w:unhideWhenUsed="0" w:qFormat="1"/>
-    <w:lsdException w:name="Default Paragraph Font" w:uiPriority="1"/>
-    <w:lsdException w:name="Subtitle" w:semiHidden="0" w:uiPriority="11" w:unhideWhenUsed="0" w:qFormat="1"/>
-    <w:lsdException w:name="Strong" w:semiHidden="0" w:uiPriority="22" w:unhideWhenUsed="0" w:qFormat="1"/>
-    <w:lsdException w:name="Emphasis" w:semiHidden="0" w:uiPriority="20" w:unhideWhenUsed="0" w:qFormat="1"/>
-    <w:lsdException w:name="Table Grid" w:semiHidden="0" w:uiPriority="59" w:unhideWhenUsed="0"/>
-    <w:lsdException w:name="Placeholder Text" w:unhideWhenUsed="0"/>
-    <w:lsdException w:name="No Spacing" w:semiHidden="0" w:uiPriority="1" w:unhideWhenUsed="0" w:qFormat="1"/>
-    <w:lsdException w:name="Light Shading" w:semiHidden="0" w:uiPriority="60" w:unhideWhenUsed="0"/>
-    <w:lsdException w:name="Light List" w:semiHidden="0" w:uiPriority="61" w:unhideWhenUsed="0"/>
-    <w:lsdException w:name="Light Grid" w:semiHidden="0" w:uiPriority="62" w:unhideWhenUsed="0"/>
-    <w:lsdException w:name="Medium Shading 1" w:semiHidden="0" w:uiPriority="63" w:unhideWhenUsed="0"/>
-    <w:lsdException w:name="Medium Shading 2" w:semiHidden="0" w:uiPriority="64" w:unhideWhenUsed="0"/>
-    <w:lsdException w:name="Medium List 1" w:semiHidden="0" w:uiPriority="65" w:unhideWhenUsed="0"/>
-    <w:lsdException w:name="Medium List 2" w:semiHidden="0" w:uiPriority="66" w:unhideWhenUsed="0"/>
-    <w:lsdException w:name="Medium Grid 1" w:semiHidden="0" w:uiPriority="67" w:unhideWhenUsed="0"/>
-    <w:lsdException w:name="Medium Grid 2" w:semiHidden="0" w:uiPriority="68" w:unhideWhenUsed="0"/>
-    <w:lsdException w:name="Medium Grid 3" w:semiHidden="0" w:uiPriority="69" w:unhideWhenUsed="0"/>
-    <w:lsdException w:name="Dark List" w:semiHidden="0" w:uiPriority="70" w:unhideWhenUsed="0"/>
-    <w:lsdException w:name="Colorful Shading" w:semiHidden="0" w:uiPriority="71" w:unhideWhenUsed="0"/>
-    <w:lsdException w:name="Colorful List" w:semiHidden="0" w:uiPriority="72" w:unhideWhenUsed="0"/>
-    <w:lsdException w:name="Colorful Grid" w:semiHidden="0" w:uiPriority="73" w:unhideWhenUsed="0"/>
-    <w:lsdException w:name="Light Shading Accent 1" w:semiHidden="0" w:uiPriority="60" w:unhideWhenUsed="0"/>
-    <w:lsdException w:name="Light List Accent 1" w:semiHidden="0" w:uiPriority="61" w:unhideWhenUsed="0"/>
-    <w:lsdException w:name="Light Grid Accent 1" w:semiHidden="0" w:uiPriority="62" w:unhideWhenUsed="0"/>
-    <w:lsdException w:name="Medium Shading 1 Accent 1" w:semiHidden="0" w:uiPriority="63" w:unhideWhenUsed="0"/>
-    <w:lsdException w:name="Medium Shading 2 Accent 1" w:semiHidden="0" w:uiPriority="64" w:unhideWhenUsed="0"/>
-    <w:lsdException w:name="Medium List 1 Accent 1" w:semiHidden="0" w:uiPriority="65" w:unhideWhenUsed="0"/>
-    <w:lsdException w:name="Revision" w:unhideWhenUsed="0"/>
-    <w:lsdException w:name="List Paragraph" w:semiHidden="0" w:uiPriority="34" w:unhideWhenUsed="0" w:qFormat="1"/>
-    <w:lsdException w:name="Quote" w:semiHidden="0" w:uiPriority="29" w:unhideWhenUsed="0" w:qFormat="1"/>
-    <w:lsdException w:name="Intense Quote" w:semiHidden="0" w:uiPriority="30" w:unhideWhenUsed="0" w:qFormat="1"/>
-    <w:lsdException w:name="Medium List 2 Accent 1" w:semiHidden="0" w:uiPriority="66" w:unhideWhenUsed="0"/>
-    <w:lsdException w:name="Medium Grid 1 Accent 1" w:semiHidden="0" w:uiPriority="67" w:unhideWhenUsed="0"/>
-    <w:lsdException w:name="Medium Grid 2 Accent 1" w:semiHidden="0" w:uiPriority="68" w:unhideWhenUsed="0"/>
-    <w:lsdException w:name="Medium Grid 3 Accent 1" w:semiHidden="0" w:uiPriority="69" w:unhideWhenUsed="0"/>
-    <w:lsdException w:name="Dark List Accent 1" w:semiHidden="0" w:uiPriority="70" w:unhideWhenUsed="0"/>
-    <w:lsdException w:name="Colorful Shading Accent 1" w:semiHidden="0" w:uiPriority="71" w:unhideWhenUsed="0"/>
-    <w:lsdException w:name="Colorful List Accent 1" w:semiHidden="0" w:uiPriority="72" w:unhideWhenUsed="0"/>
-    <w:lsdException w:name="Colorful Grid Accent 1" w:semiHidden="0" w:uiPriority="73" w:unhideWhenUsed="0"/>
-    <w:lsdException w:name="Light Shading Accent 2" w:semiHidden="0" w:uiPriority="60" w:unhideWhenUsed="0"/>
-    <w:lsdException w:name="Light List Accent 2" w:semiHidden="0" w:uiPriority="61" w:unhideWhenUsed="0"/>
-    <w:lsdException w:name="Light Grid Accent 2" w:semiHidden="0" w:uiPriority="62" w:unhideWhenUsed="0"/>
-    <w:lsdException w:name="Medium Shading 1 Accent 2" w:semiHidden="0" w:uiPriority="63" w:unhideWhenUsed="0"/>
-    <w:lsdException w:name="Medium Shading 2 Accent 2" w:semiHidden="0" w:uiPriority="64" w:unhideWhenUsed="0"/>
-    <w:lsdException w:name="Medium List 1 Accent 2" w:semiHidden="0" w:uiPriority="65" w:unhideWhenUsed="0"/>
-    <w:lsdException w:name="Medium List 2 Accent 2" w:semiHidden="0" w:uiPriority="66" w:unhideWhenUsed="0"/>
-    <w:lsdException w:name="Medium Grid 1 Accent 2" w:semiHidden="0" w:uiPriority="67" w:unhideWhenUsed="0"/>
-    <w:lsdException w:name="Medium Grid 2 Accent 2" w:semiHidden="0" w:uiPriority="68" w:unhideWhenUsed="0"/>
-    <w:lsdException w:name="Medium Grid 3 Accent 2" w:semiHidden="0" w:uiPriority="69" w:unhideWhenUsed="0"/>
-    <w:lsdException w:name="Dark List Accent 2" w:semiHidden="0" w:uiPriority="70" w:unhideWhenUsed="0"/>
-    <w:lsdException w:name="Colorful Shading Accent 2" w:semiHidden="0" w:uiPriority="71" w:unhideWhenUsed="0"/>
-    <w:lsdException w:name="Colorful List Accent 2" w:semiHidden="0" w:uiPriority="72" w:unhideWhenUsed="0"/>
-    <w:lsdException w:name="Colorful Grid Accent 2" w:semiHidden="0" w:uiPriority="73" w:unhideWhenUsed="0"/>
-    <w:lsdException w:name="Light Shading Accent 3" w:semiHidden="0" w:uiPriority="60" w:unhideWhenUsed="0"/>
-    <w:lsdException w:name="Light List Accent 3" w:semiHidden="0" w:uiPriority="61" w:unhideWhenUsed="0"/>
-    <w:lsdException w:name="Light Grid Accent 3" w:semiHidden="0" w:uiPriority="62" w:unhideWhenUsed="0"/>
-    <w:lsdException w:name="Medium Shading 1 Accent 3" w:semiHidden="0" w:uiPriority="63" w:unhideWhenUsed="0"/>
-    <w:lsdException w:name="Medium Shading 2 Accent 3" w:semiHidden="0" w:uiPriority="64" w:unhideWhenUsed="0"/>
-    <w:lsdException w:name="Medium List 1 Accent 3" w:semiHidden="0" w:uiPriority="65" w:unhideWhenUsed="0"/>
-    <w:lsdException w:name="Medium List 2 Accent 3" w:semiHidden="0" w:uiPriority="66" w:unhideWhenUsed="0"/>
-    <w:lsdException w:name="Medium Grid 1 Accent 3" w:semiHidden="0" w:uiPriority="67" w:unhideWhenUsed="0"/>
-    <w:lsdException w:name="Medium Grid 2 Accent 3" w:semiHidden="0" w:uiPriority="68" w:unhideWhenUsed="0"/>
-    <w:lsdException w:name="Medium Grid 3 Accent 3" w:semiHidden="0" w:uiPriority="69" w:unhideWhenUsed="0"/>
-    <w:lsdException w:name="Dark List Accent 3" w:semiHidden="0" w:uiPriority="70" w:unhideWhenUsed="0"/>
-    <w:lsdException w:name="Colorful Shading Accent 3" w:semiHidden="0" w:uiPriority="71" w:unhideWhenUsed="0"/>
-    <w:lsdException w:name="Colorful List Accent 3" w:semiHidden="0" w:uiPriority="72" w:unhideWhenUsed="0"/>
-    <w:lsdException w:name="Colorful Grid Accent 3" w:semiHidden="0" w:uiPriority="73" w:unhideWhenUsed="0"/>
-    <w:lsdException w:name="Light Shading Accent 4" w:semiHidden="0" w:uiPriority="60" w:unhideWhenUsed="0"/>
-    <w:lsdException w:name="Light List Accent 4" w:semiHidden="0" w:uiPriority="61" w:unhideWhenUsed="0"/>
-    <w:lsdException w:name="Light Grid Accent 4" w:semiHidden="0" w:uiPriority="62" w:unhideWhenUsed="0"/>
-    <w:lsdException w:name="Medium Shading 1 Accent 4" w:semiHidden="0" w:uiPriority="63" w:unhideWhenUsed="0"/>
-    <w:lsdException w:name="Medium Shading 2 Accent 4" w:semiHidden="0" w:uiPriority="64" w:unhideWhenUsed="0"/>
-    <w:lsdException w:name="Medium List 1 Accent 4" w:semiHidden="0" w:uiPriority="65" w:unhideWhenUsed="0"/>
-    <w:lsdException w:name="Medium List 2 Accent 4" w:semiHidden="0" w:uiPriority="66" w:unhideWhenUsed="0"/>
-    <w:lsdException w:name="Medium Grid 1 Accent 4" w:semiHidden="0" w:uiPriority="67" w:unhideWhenUsed="0"/>
-    <w:lsdException w:name="Medium Grid 2 Accent 4" w:semiHidden="0" w:uiPriority="68" w:unhideWhenUsed="0"/>
-    <w:lsdException w:name="Medium Grid 3 Accent 4" w:semiHidden="0" w:uiPriority="69" w:unhideWhenUsed="0"/>
-    <w:lsdException w:name="Dark List Accent 4" w:semiHidden="0" w:uiPriority="70" w:unhideWhenUsed="0"/>
-    <w:lsdException w:name="Colorful Shading Accent 4" w:semiHidden="0" w:uiPriority="71" w:unhideWhenUsed="0"/>
-    <w:lsdException w:name="Colorful List Accent 4" w:semiHidden="0" w:uiPriority="72" w:unhideWhenUsed="0"/>
-    <w:lsdException w:name="Colorful Grid Accent 4" w:semiHidden="0" w:uiPriority="73" w:unhideWhenUsed="0"/>
-    <w:lsdException w:name="Light Shading Accent 5" w:semiHidden="0" w:uiPriority="60" w:unhideWhenUsed="0"/>
-    <w:lsdException w:name="Light List Accent 5" w:semiHidden="0" w:uiPriority="61" w:unhideWhenUsed="0"/>
-    <w:lsdException w:name="Light Grid Accent 5" w:semiHidden="0" w:uiPriority="62" w:unhideWhenUsed="0"/>
-    <w:lsdException w:name="Medium Shading 1 Accent 5" w:semiHidden="0" w:uiPriority="63" w:unhideWhenUsed="0"/>
-    <w:lsdException w:name="Medium Shading 2 Accent 5" w:semiHidden="0" w:uiPriority="64" w:unhideWhenUsed="0"/>
-    <w:lsdException w:name="Medium List 1 Accent 5" w:semiHidden="0" w:uiPriority="65" w:unhideWhenUsed="0"/>
-    <w:lsdException w:name="Medium List 2 Accent 5" w:semiHidden="0" w:uiPriority="66" w:unhideWhenUsed="0"/>
-    <w:lsdException w:name="Medium Grid 1 Accent 5" w:semiHidden="0" w:uiPriority="67" w:unhideWhenUsed="0"/>
-    <w:lsdException w:name="Medium Grid 2 Accent 5" w:semiHidden="0" w:uiPriority="68" w:unhideWhenUsed="0"/>
-    <w:lsdException w:name="Medium Grid 3 Accent 5" w:semiHidden="0" w:uiPriority="69" w:unhideWhenUsed="0"/>
-    <w:lsdException w:name="Dark List Accent 5" w:semiHidden="0" w:uiPriority="70" w:unhideWhenUsed="0"/>
-    <w:lsdException w:name="Colorful Shading Accent 5" w:semiHidden="0" w:uiPriority="71" w:unhideWhenUsed="0"/>
-    <w:lsdException w:name="Colorful List Accent 5" w:semiHidden="0" w:uiPriority="72" w:unhideWhenUsed="0"/>
-    <w:lsdException w:name="Colorful Grid Accent 5" w:semiHidden="0" w:uiPriority="73" w:unhideWhenUsed="0"/>
-    <w:lsdException w:name="Light Shading Accent 6" w:semiHidden="0" w:uiPriority="60" w:unhideWhenUsed="0"/>
-    <w:lsdException w:name="Light List Accent 6" w:semiHidden="0" w:uiPriority="61" w:unhideWhenUsed="0"/>
-    <w:lsdException w:name="Light Grid Accent 6" w:semiHidden="0" w:uiPriority="62" w:unhideWhenUsed="0"/>
-    <w:lsdException w:name="Medium Shading 1 Accent 6" w:semiHidden="0" w:uiPriority="63" w:unhideWhenUsed="0"/>
-    <w:lsdException w:name="Medium Shading 2 Accent 6" w:semiHidden="0" w:uiPriority="64" w:unhideWhenUsed="0"/>
-    <w:lsdException w:name="Medium List 1 Accent 6" w:semiHidden="0" w:uiPriority="65" w:unhideWhenUsed="0"/>
-    <w:lsdException w:name="Medium List 2 Accent 6" w:semiHidden="0" w:uiPriority="66" w:unhideWhenUsed="0"/>
-    <w:lsdException w:name="Medium Grid 1 Accent 6" w:semiHidden="0" w:uiPriority="67" w:unhideWhenUsed="0"/>
-    <w:lsdException w:name="Medium Grid 2 Accent 6" w:semiHidden="0" w:uiPriority="68" w:unhideWhenUsed="0"/>
-    <w:lsdException w:name="Medium Grid 3 Accent 6" w:semiHidden="0" w:uiPriority="69" w:unhideWhenUsed="0"/>
-    <w:lsdException w:name="Dark List Accent 6" w:semiHidden="0" w:uiPriority="70" w:unhideWhenUsed="0"/>
-    <w:lsdException w:name="Colorful Shading Accent 6" w:semiHidden="0" w:uiPriority="71" w:unhideWhenUsed="0"/>
-    <w:lsdException w:name="Colorful List Accent 6" w:semiHidden="0" w:uiPriority="72" w:unhideWhenUsed="0"/>
-    <w:lsdException w:name="Colorful Grid Accent 6" w:semiHidden="0" w:uiPriority="73" w:unhideWhenUsed="0"/>
-    <w:lsdException w:name="Subtle Emphasis" w:semiHidden="0" w:uiPriority="19" w:unhideWhenUsed="0" w:qFormat="1"/>
-    <w:lsdException w:name="Intense Emphasis" w:semiHidden="0" w:uiPriority="21" w:unhideWhenUsed="0" w:qFormat="1"/>
-    <w:lsdException w:name="Subtle Reference" w:semiHidden="0" w:uiPriority="31" w:unhideWhenUsed="0" w:qFormat="1"/>
-    <w:lsdException w:name="Intense Reference" w:semiHidden="0" w:uiPriority="32" w:unhideWhenUsed="0" w:qFormat="1"/>
-    <w:lsdException w:name="Book Title" w:semiHidden="0" w:uiPriority="33" w:unhideWhenUsed="0" w:qFormat="1"/>
-    <w:lsdException w:name="Bibliography" w:uiPriority="37"/>
-    <w:lsdException w:name="TOC Heading" w:uiPriority="39" w:qFormat="1"/>
-  </w:latentStyles>
-  <w:style w:type="paragraph" w:default="1" w:styleId="Normal">
-    <w:name w:val="Normal"/>
-    <w:qFormat/>
-  </w:style>
-  <w:style w:type="paragraph" w:styleId="Heading1">
-    <w:name w:val="heading 1"/>
-    <w:basedOn w:val="Normal"/>
-    <w:next w:val="Normal"/>
-    <w:link w:val="Heading1Char"/>
-    <w:uiPriority w:val="9"/>
-    <w:qFormat/>
-    <w:rsid w:val="00EC3290"/>
-    <w:pPr>
-      <w:keepNext/>
-      <w:keepLines/>
-      <w:spacing w:before="480" w:after="0"/>
-      <w:outlineLvl w:val="0"/>
-    </w:pPr>
-    <w:rPr>
-      <w:rFonts w:asciiTheme="majorHAnsi" w:eastAsiaTheme="majorEastAsia" w:hAnsiTheme="majorHAnsi" w:cstheme="majorBidi"/>
-      <w:b/>
-      <w:bCs/>
-      <w:color w:val="365F91" w:themeColor="accent1" w:themeShade="BF"/>
-      <w:sz w:val="28"/>
-      <w:szCs w:val="28"/>
-    </w:rPr>
-  </w:style>
-  <w:style w:type="paragraph" w:styleId="Heading2">
-    <w:name w:val="heading 2"/>
-    <w:basedOn w:val="Normal"/>
-    <w:next w:val="Normal"/>
-    <w:link w:val="Heading2Char"/>
-    <w:uiPriority w:val="9"/>
-    <w:unhideWhenUsed/>
-    <w:qFormat/>
-    <w:rsid w:val="00796D68"/>
-    <w:pPr>
-      <w:keepNext/>
-      <w:keepLines/>
-      <w:spacing w:before="200" w:after="0"/>
-      <w:outlineLvl w:val="1"/>
-    </w:pPr>
-    <w:rPr>
-      <w:rFonts w:asciiTheme="majorHAnsi" w:eastAsiaTheme="majorEastAsia" w:hAnsiTheme="majorHAnsi" w:cstheme="majorBidi"/>
-      <w:b/>
-      <w:bCs/>
-      <w:color w:val="4F81BD" w:themeColor="accent1"/>
-      <w:sz w:val="26"/>
-      <w:szCs w:val="26"/>
-    </w:rPr>
-  </w:style>
-  <w:style w:type="paragraph" w:styleId="Heading3">
-    <w:name w:val="heading 3"/>
-    <w:basedOn w:val="Normal"/>
-    <w:next w:val="Normal"/>
-    <w:link w:val="Heading3Char"/>
-    <w:qFormat/>
-    <w:rsid w:val="00796D68"/>
-    <w:pPr>
-      <w:keepNext/>
-      <w:spacing w:before="240" w:after="60" w:line="240" w:lineRule="auto"/>
-      <w:outlineLvl w:val="2"/>
-    </w:pPr>
-    <w:rPr>
-      <w:rFonts w:ascii="Arial" w:eastAsia="Times New Roman" w:hAnsi="Arial" w:cs="Arial"/>
-      <w:b/>
-      <w:bCs/>
-      <w:sz w:val="26"/>
-      <w:szCs w:val="26"/>
-    </w:rPr>
-  </w:style>
-  <w:style w:type="character" w:default="1" w:styleId="DefaultParagraphFont">
-    <w:name w:val="Default Paragraph Font"/>
-    <w:uiPriority w:val="1"/>
-    <w:semiHidden/>
-    <w:unhideWhenUsed/>
-  </w:style>
-  <w:style w:type="table" w:default="1" w:styleId="TableNormal">
-    <w:name w:val="Normal Table"/>
-    <w:uiPriority w:val="99"/>
-    <w:semiHidden/>
-    <w:unhideWhenUsed/>
-    <w:tblPr>
-      <w:tblInd w:w="0" w:type="dxa"/>
-      <w:tblCellMar>
-        <w:top w:w="0" w:type="dxa"/>
-        <w:left w:w="108" w:type="dxa"/>
-        <w:bottom w:w="0" w:type="dxa"/>
-        <w:right w:w="108" w:type="dxa"/>
-      </w:tblCellMar>
-    </w:tblPr>
-  </w:style>
-  <w:style w:type="numbering" w:default="1" w:styleId="NoList">
-    <w:name w:val="No List"/>
-    <w:uiPriority w:val="99"/>
-    <w:semiHidden/>
-    <w:unhideWhenUsed/>
-  </w:style>
-  <w:style w:type="character" w:customStyle="1" w:styleId="Heading1Char">
-    <w:name w:val="Heading 1 Char"/>
-    <w:basedOn w:val="DefaultParagraphFont"/>
-    <w:link w:val="Heading1"/>
-    <w:uiPriority w:val="9"/>
-    <w:rsid w:val="00EC3290"/>
-    <w:rPr>
-      <w:rFonts w:asciiTheme="majorHAnsi" w:eastAsiaTheme="majorEastAsia" w:hAnsiTheme="majorHAnsi" w:cstheme="majorBidi"/>
-      <w:b/>
-      <w:bCs/>
-      <w:color w:val="365F91" w:themeColor="accent1" w:themeShade="BF"/>
-      <w:sz w:val="28"/>
-      <w:szCs w:val="28"/>
-    </w:rPr>
-  </w:style>
-  <w:style w:type="paragraph" w:styleId="ListParagraph">
-    <w:name w:val="List Paragraph"/>
-    <w:basedOn w:val="Normal"/>
-    <w:uiPriority w:val="34"/>
-    <w:qFormat/>
-    <w:rsid w:val="00D52396"/>
-    <w:pPr>
-      <w:ind w:left="720"/>
-      <w:contextualSpacing/>
-    </w:pPr>
-  </w:style>
-  <w:style w:type="character" w:customStyle="1" w:styleId="Heading3Char">
-    <w:name w:val="Heading 3 Char"/>
-    <w:basedOn w:val="DefaultParagraphFont"/>
-    <w:link w:val="Heading3"/>
-    <w:rsid w:val="00796D68"/>
-    <w:rPr>
-      <w:rFonts w:ascii="Arial" w:eastAsia="Times New Roman" w:hAnsi="Arial" w:cs="Arial"/>
-      <w:b/>
-      <w:bCs/>
-      <w:sz w:val="26"/>
-      <w:szCs w:val="26"/>
-    </w:rPr>
-  </w:style>
-  <w:style w:type="character" w:customStyle="1" w:styleId="Heading2Char">
-    <w:name w:val="Heading 2 Char"/>
-    <w:basedOn w:val="DefaultParagraphFont"/>
-    <w:link w:val="Heading2"/>
-    <w:uiPriority w:val="9"/>
-    <w:rsid w:val="00796D68"/>
-    <w:rPr>
-      <w:rFonts w:asciiTheme="majorHAnsi" w:eastAsiaTheme="majorEastAsia" w:hAnsiTheme="majorHAnsi" w:cstheme="majorBidi"/>
-      <w:b/>
-      <w:bCs/>
-      <w:color w:val="4F81BD" w:themeColor="accent1"/>
-      <w:sz w:val="26"/>
-      <w:szCs w:val="26"/>
-    </w:rPr>
-  </w:style>
-  <w:style w:type="paragraph" w:styleId="BalloonText">
-    <w:name w:val="Balloon Text"/>
-    <w:basedOn w:val="Normal"/>
-    <w:link w:val="BalloonTextChar"/>
-    <w:uiPriority w:val="99"/>
-    <w:semiHidden/>
-    <w:unhideWhenUsed/>
-    <w:rsid w:val="002F3A39"/>
-    <w:pPr>
-      <w:spacing w:after="0" w:line="240" w:lineRule="auto"/>
-    </w:pPr>
-    <w:rPr>
-      <w:rFonts w:ascii="Tahoma" w:hAnsi="Tahoma" w:cs="Tahoma"/>
-      <w:sz w:val="16"/>
-      <w:szCs w:val="16"/>
-    </w:rPr>
-  </w:style>
-  <w:style w:type="character" w:customStyle="1" w:styleId="BalloonTextChar">
-    <w:name w:val="Balloon Text Char"/>
-    <w:basedOn w:val="DefaultParagraphFont"/>
-    <w:link w:val="BalloonText"/>
-    <w:uiPriority w:val="99"/>
-    <w:semiHidden/>
-    <w:rsid w:val="002F3A39"/>
-    <w:rPr>
-      <w:rFonts w:ascii="Tahoma" w:hAnsi="Tahoma" w:cs="Tahoma"/>
-      <w:sz w:val="16"/>
-      <w:szCs w:val="16"/>
-    </w:rPr>
-  </w:style>
-  <w:style w:type="paragraph" w:styleId="Caption">
-    <w:name w:val="caption"/>
-    <w:basedOn w:val="Normal"/>
-    <w:next w:val="Normal"/>
-    <w:uiPriority w:val="35"/>
-    <w:unhideWhenUsed/>
-    <w:qFormat/>
-    <w:rsid w:val="009758DC"/>
-    <w:pPr>
-      <w:spacing w:line="240" w:lineRule="auto"/>
-    </w:pPr>
-    <w:rPr>
-      <w:b/>
-      <w:bCs/>
-      <w:color w:val="4F81BD" w:themeColor="accent1"/>
-      <w:sz w:val="18"/>
-      <w:szCs w:val="18"/>
-    </w:rPr>
-  </w:style>
-  <w:style w:type="table" w:styleId="TableGrid">
-    <w:name w:val="Table Grid"/>
-    <w:basedOn w:val="TableNormal"/>
-    <w:uiPriority w:val="59"/>
-    <w:rsid w:val="006F4B69"/>
-    <w:pPr>
-      <w:spacing w:after="0" w:line="240" w:lineRule="auto"/>
-    </w:pPr>
-    <w:tblPr>
-      <w:tblInd w:w="0" w:type="dxa"/>
-      <w:tblBorders>
-        <w:top w:val="single" w:sz="4" w:space="0" w:color="auto"/>
-        <w:left w:val="single" w:sz="4" w:space="0" w:color="auto"/>
-        <w:bottom w:val="single" w:sz="4" w:space="0" w:color="auto"/>
-        <w:right w:val="single" w:sz="4" w:space="0" w:color="auto"/>
-        <w:insideH w:val="single" w:sz="4" w:space="0" w:color="auto"/>
-        <w:insideV w:val="single" w:sz="4" w:space="0" w:color="auto"/>
-      </w:tblBorders>
-      <w:tblCellMar>
-        <w:top w:w="0" w:type="dxa"/>
-        <w:left w:w="108" w:type="dxa"/>
-        <w:bottom w:w="0" w:type="dxa"/>
-        <w:right w:w="108" w:type="dxa"/>
-      </w:tblCellMar>
-    </w:tblPr>
-  </w:style>
-  <w:style w:type="paragraph" w:styleId="NormalWeb">
-    <w:name w:val="Normal (Web)"/>
-    <w:basedOn w:val="Normal"/>
-    <w:uiPriority w:val="99"/>
-    <w:unhideWhenUsed/>
-    <w:rsid w:val="009F5619"/>
-    <w:pPr>
-      <w:spacing w:before="100" w:beforeAutospacing="1" w:after="100" w:afterAutospacing="1" w:line="240" w:lineRule="auto"/>
-    </w:pPr>
-    <w:rPr>
-      <w:rFonts w:ascii="Times New Roman" w:eastAsia="Times New Roman" w:hAnsi="Times New Roman" w:cs="Times New Roman"/>
-      <w:sz w:val="24"/>
-      <w:szCs w:val="24"/>
-    </w:rPr>
-  </w:style>
-  <w:style w:type="character" w:customStyle="1" w:styleId="apple-converted-space">
-    <w:name w:val="apple-converted-space"/>
-    <w:basedOn w:val="DefaultParagraphFont"/>
-    <w:rsid w:val="009F5619"/>
-  </w:style>
-  <w:style w:type="character" w:styleId="Strong">
-    <w:name w:val="Strong"/>
-    <w:basedOn w:val="DefaultParagraphFont"/>
-    <w:uiPriority w:val="22"/>
-    <w:qFormat/>
-    <w:rsid w:val="009F5619"/>
-    <w:rPr>
-      <w:b/>
-      <w:bCs/>
-    </w:rPr>
-  </w:style>
-  <w:style w:type="character" w:styleId="Hyperlink">
-    <w:name w:val="Hyperlink"/>
-    <w:basedOn w:val="DefaultParagraphFont"/>
-    <w:uiPriority w:val="99"/>
-    <w:semiHidden/>
-    <w:unhideWhenUsed/>
-    <w:rsid w:val="009F5619"/>
-    <w:rPr>
-      <w:color w:val="0000FF"/>
-      <w:u w:val="single"/>
-    </w:rPr>
-  </w:style>
-  <w:style w:type="character" w:customStyle="1" w:styleId="apple-tab-span">
-    <w:name w:val="apple-tab-span"/>
-    <w:basedOn w:val="DefaultParagraphFont"/>
-    <w:rsid w:val="00262C71"/>
-  </w:style>
-  <w:style w:type="character" w:styleId="Emphasis">
-    <w:name w:val="Emphasis"/>
-    <w:basedOn w:val="DefaultParagraphFont"/>
-    <w:uiPriority w:val="20"/>
-    <w:qFormat/>
-    <w:rsid w:val="007F1C58"/>
-    <w:rPr>
-      <w:i/>
-      <w:iCs/>
-    </w:rPr>
-  </w:style>
-</w:styles>
-</file>
-
-<file path=word/stylesWithEffects.xml><?xml version="1.0" encoding="utf-8"?>
-<w:styles xmlns:wpc="http://schemas.microsoft.com/office/word/2010/wordprocessingCanvas" xmlns:mc="http://schemas.openxmlformats.org/markup-compatibility/2006" xmlns:o="urn:schemas-microsoft-com:office:office" xmlns:r="http://schemas.openxmlformats.org/officeDocument/2006/relationships" xmlns:m="http://schemas.openxmlformats.org/officeDocument/2006/math" xmlns:v="urn:schemas-microsoft-com:vml" xmlns:wp14="http://schemas.microsoft.com/office/word/2010/wordprocessingDrawing" xmlns:wp="http://schemas.openxmlformats.org/drawingml/2006/wordprocessingDrawing" xmlns:w10="urn:schemas-microsoft-com:office:word" xmlns:w="http://schemas.openxmlformats.org/wordprocessingml/2006/main" xmlns:w14="http://schemas.microsoft.com/office/word/2010/wordml" xmlns:wpg="http://schemas.microsoft.com/office/word/2010/wordprocessingGroup" xmlns:wpi="http://schemas.microsoft.com/office/word/2010/wordprocessingInk" xmlns:wne="http://schemas.microsoft.com/office/word/2006/wordml" xmlns:wps="http://schemas.microsoft.com/office/word/2010/wordprocessingShape" mc:Ignorable="w14 wp14">
-  <w:docDefaults>
-    <w:rPrDefault>
-      <w:rPr>
-        <w:rFonts w:asciiTheme="minorHAnsi" w:eastAsiaTheme="minorHAnsi" w:hAnsiTheme="minorHAnsi" w:cstheme="minorBidi"/>
-        <w:sz w:val="22"/>
-        <w:szCs w:val="22"/>
-        <w:lang w:val="en-US" w:eastAsia="en-US" w:bidi="ar-SA"/>
-      </w:rPr>
-    </w:rPrDefault>
-    <w:pPrDefault>
-      <w:pPr>
-        <w:spacing w:after="200" w:line="276" w:lineRule="auto"/>
-      </w:pPr>
-    </w:pPrDefault>
-  </w:docDefaults>
-  <w:latentStyles w:defLockedState="0" w:defUIPriority="99" w:defSemiHidden="1" w:defUnhideWhenUsed="1" w:defQFormat="0" w:count="267">
-    <w:lsdException w:name="Normal" w:semiHidden="0" w:uiPriority="0" w:unhideWhenUsed="0" w:qFormat="1"/>
-    <w:lsdException w:name="heading 1" w:semiHidden="0" w:uiPriority="9" w:unhideWhenUsed="0" w:qFormat="1"/>
-    <w:lsdException w:name="heading 2" w:uiPriority="9" w:qFormat="1"/>
-    <w:lsdException w:name="heading 3" w:uiPriority="0" w:qFormat="1"/>
-    <w:lsdException w:name="heading 4" w:uiPriority="9" w:qFormat="1"/>
-    <w:lsdException w:name="heading 5" w:uiPriority="9" w:qFormat="1"/>
-    <w:lsdException w:name="heading 6" w:uiPriority="9" w:qFormat="1"/>
-    <w:lsdException w:name="heading 7" w:uiPriority="9" w:qFormat="1"/>
-    <w:lsdException w:name="heading 8" w:uiPriority="9" w:qFormat="1"/>
-    <w:lsdException w:name="heading 9" w:uiPriority="9" w:qFormat="1"/>
-    <w:lsdException w:name="toc 1" w:uiPriority="39"/>
-    <w:lsdException w:name="toc 2" w:uiPriority="39"/>
-    <w:lsdException w:name="toc 3" w:uiPriority="39"/>
-    <w:lsdException w:name="toc 4" w:uiPriority="39"/>
-    <w:lsdException w:name="toc 5" w:uiPriority="39"/>
-    <w:lsdException w:name="toc 6" w:uiPriority="39"/>
-    <w:lsdException w:name="toc 7" w:uiPriority="39"/>
-    <w:lsdException w:name="toc 8" w:uiPriority="39"/>
-    <w:lsdException w:name="toc 9" w:uiPriority="39"/>
-    <w:lsdException w:name="caption" w:uiPriority="35" w:qFormat="1"/>
-    <w:lsdException w:name="Title" w:semiHidden="0" w:uiPriority="10" w:unhideWhenUsed="0" w:qFormat="1"/>
-    <w:lsdException w:name="Default Paragraph Font" w:uiPriority="1"/>
-    <w:lsdException w:name="Subtitle" w:semiHidden="0" w:uiPriority="11" w:unhideWhenUsed="0" w:qFormat="1"/>
-    <w:lsdException w:name="Strong" w:semiHidden="0" w:uiPriority="22" w:unhideWhenUsed="0" w:qFormat="1"/>
-    <w:lsdException w:name="Emphasis" w:semiHidden="0" w:uiPriority="20" w:unhideWhenUsed="0" w:qFormat="1"/>
-    <w:lsdException w:name="Table Grid" w:semiHidden="0" w:uiPriority="59" w:unhideWhenUsed="0"/>
-    <w:lsdException w:name="Placeholder Text" w:unhideWhenUsed="0"/>
-    <w:lsdException w:name="No Spacing" w:semiHidden="0" w:uiPriority="1" w:unhideWhenUsed="0" w:qFormat="1"/>
-    <w:lsdException w:name="Light Shading" w:semiHidden="0" w:uiPriority="60" w:unhideWhenUsed="0"/>
-    <w:lsdException w:name="Light List" w:semiHidden="0" w:uiPriority="61" w:unhideWhenUsed="0"/>
-    <w:lsdException w:name="Light Grid" w:semiHidden="0" w:uiPriority="62" w:unhideWhenUsed="0"/>
-    <w:lsdException w:name="Medium Shading 1" w:semiHidden="0" w:uiPriority="63" w:unhideWhenUsed="0"/>
-    <w:lsdException w:name="Medium Shading 2" w:semiHidden="0" w:uiPriority="64" w:unhideWhenUsed="0"/>
-    <w:lsdException w:name="Medium List 1" w:semiHidden="0" w:uiPriority="65" w:unhideWhenUsed="0"/>
-    <w:lsdException w:name="Medium List 2" w:semiHidden="0" w:uiPriority="66" w:unhideWhenUsed="0"/>
-    <w:lsdException w:name="Medium Grid 1" w:semiHidden="0" w:uiPriority="67" w:unhideWhenUsed="0"/>
-    <w:lsdException w:name="Medium Grid 2" w:semiHidden="0" w:uiPriority="68" w:unhideWhenUsed="0"/>
-    <w:lsdException w:name="Medium Grid 3" w:semiHidden="0" w:uiPriority="69" w:unhideWhenUsed="0"/>
-    <w:lsdException w:name="Dark List" w:semiHidden="0" w:uiPriority="70" w:unhideWhenUsed="0"/>
-    <w:lsdException w:name="Colorful Shading" w:semiHidden="0" w:uiPriority="71" w:unhideWhenUsed="0"/>
-    <w:lsdException w:name="Colorful List" w:semiHidden="0" w:uiPriority="72" w:unhideWhenUsed="0"/>
-    <w:lsdException w:name="Colorful Grid" w:semiHidden="0" w:uiPriority="73" w:unhideWhenUsed="0"/>
-    <w:lsdException w:name="Light Shading Accent 1" w:semiHidden="0" w:uiPriority="60" w:unhideWhenUsed="0"/>
-    <w:lsdException w:name="Light List Accent 1" w:semiHidden="0" w:uiPriority="61" w:unhideWhenUsed="0"/>
-    <w:lsdException w:name="Light Grid Accent 1" w:semiHidden="0" w:uiPriority="62" w:unhideWhenUsed="0"/>
-    <w:lsdException w:name="Medium Shading 1 Accent 1" w:semiHidden="0" w:uiPriority="63" w:unhideWhenUsed="0"/>
-    <w:lsdException w:name="Medium Shading 2 Accent 1" w:semiHidden="0" w:uiPriority="64" w:unhideWhenUsed="0"/>
-    <w:lsdException w:name="Medium List 1 Accent 1" w:semiHidden="0" w:uiPriority="65" w:unhideWhenUsed="0"/>
-    <w:lsdException w:name="Revision" w:unhideWhenUsed="0"/>
-    <w:lsdException w:name="List Paragraph" w:semiHidden="0" w:uiPriority="34" w:unhideWhenUsed="0" w:qFormat="1"/>
-    <w:lsdException w:name="Quote" w:semiHidden="0" w:uiPriority="29" w:unhideWhenUsed="0" w:qFormat="1"/>
-    <w:lsdException w:name="Intense Quote" w:semiHidden="0" w:uiPriority="30" w:unhideWhenUsed="0" w:qFormat="1"/>
-    <w:lsdException w:name="Medium List 2 Accent 1" w:semiHidden="0" w:uiPriority="66" w:unhideWhenUsed="0"/>
-    <w:lsdException w:name="Medium Grid 1 Accent 1" w:semiHidden="0" w:uiPriority="67" w:unhideWhenUsed="0"/>
-    <w:lsdException w:name="Medium Grid 2 Accent 1" w:semiHidden="0" w:uiPriority="68" w:unhideWhenUsed="0"/>
-    <w:lsdException w:name="Medium Grid 3 Accent 1" w:semiHidden="0" w:uiPriority="69" w:unhideWhenUsed="0"/>
-    <w:lsdException w:name="Dark List Accent 1" w:semiHidden="0" w:uiPriority="70" w:unhideWhenUsed="0"/>
-    <w:lsdException w:name="Colorful Shading Accent 1" w:semiHidden="0" w:uiPriority="71" w:unhideWhenUsed="0"/>
-    <w:lsdException w:name="Colorful List Accent 1" w:semiHidden="0" w:uiPriority="72" w:unhideWhenUsed="0"/>
-    <w:lsdException w:name="Colorful Grid Accent 1" w:semiHidden="0" w:uiPriority="73" w:unhideWhenUsed="0"/>
-    <w:lsdException w:name="Light Shading Accent 2" w:semiHidden="0" w:uiPriority="60" w:unhideWhenUsed="0"/>
-    <w:lsdException w:name="Light List Accent 2" w:semiHidden="0" w:uiPriority="61" w:unhideWhenUsed="0"/>
-    <w:lsdException w:name="Light Grid Accent 2" w:semiHidden="0" w:uiPriority="62" w:unhideWhenUsed="0"/>
-    <w:lsdException w:name="Medium Shading 1 Accent 2" w:semiHidden="0" w:uiPriority="63" w:unhideWhenUsed="0"/>
-    <w:lsdException w:name="Medium Shading 2 Accent 2" w:semiHidden="0" w:uiPriority="64" w:unhideWhenUsed="0"/>
-    <w:lsdException w:name="Medium List 1 Accent 2" w:semiHidden="0" w:uiPriority="65" w:unhideWhenUsed="0"/>
-    <w:lsdException w:name="Medium List 2 Accent 2" w:semiHidden="0" w:uiPriority="66" w:unhideWhenUsed="0"/>
-    <w:lsdException w:name="Medium Grid 1 Accent 2" w:semiHidden="0" w:uiPriority="67" w:unhideWhenUsed="0"/>
-    <w:lsdException w:name="Medium Grid 2 Accent 2" w:semiHidden="0" w:uiPriority="68" w:unhideWhenUsed="0"/>
-    <w:lsdException w:name="Medium Grid 3 Accent 2" w:semiHidden="0" w:uiPriority="69" w:unhideWhenUsed="0"/>
-    <w:lsdException w:name="Dark List Accent 2" w:semiHidden="0" w:uiPriority="70" w:unhideWhenUsed="0"/>
-    <w:lsdException w:name="Colorful Shading Accent 2" w:semiHidden="0" w:uiPriority="71" w:unhideWhenUsed="0"/>
-    <w:lsdException w:name="Colorful List Accent 2" w:semiHidden="0" w:uiPriority="72" w:unhideWhenUsed="0"/>
-    <w:lsdException w:name="Colorful Grid Accent 2" w:semiHidden="0" w:uiPriority="73" w:unhideWhenUsed="0"/>
-    <w:lsdException w:name="Light Shading Accent 3" w:semiHidden="0" w:uiPriority="60" w:unhideWhenUsed="0"/>
-    <w:lsdException w:name="Light List Accent 3" w:semiHidden="0" w:uiPriority="61" w:unhideWhenUsed="0"/>
-    <w:lsdException w:name="Light Grid Accent 3" w:semiHidden="0" w:uiPriority="62" w:unhideWhenUsed="0"/>
-    <w:lsdException w:name="Medium Shading 1 Accent 3" w:semiHidden="0" w:uiPriority="63" w:unhideWhenUsed="0"/>
-    <w:lsdException w:name="Medium Shading 2 Accent 3" w:semiHidden="0" w:uiPriority="64" w:unhideWhenUsed="0"/>
-    <w:lsdException w:name="Medium List 1 Accent 3" w:semiHidden="0" w:uiPriority="65" w:unhideWhenUsed="0"/>
-    <w:lsdException w:name="Medium List 2 Accent 3" w:semiHidden="0" w:uiPriority="66" w:unhideWhenUsed="0"/>
-    <w:lsdException w:name="Medium Grid 1 Accent 3" w:semiHidden="0" w:uiPriority="67" w:unhideWhenUsed="0"/>
-    <w:lsdException w:name="Medium Grid 2 Accent 3" w:semiHidden="0" w:uiPriority="68" w:unhideWhenUsed="0"/>
-    <w:lsdException w:name="Medium Grid 3 Accent 3" w:semiHidden="0" w:uiPriority="69" w:unhideWhenUsed="0"/>
-    <w:lsdException w:name="Dark List Accent 3" w:semiHidden="0" w:uiPriority="70" w:unhideWhenUsed="0"/>
-    <w:lsdException w:name="Colorful Shading Accent 3" w:semiHidden="0" w:uiPriority="71" w:unhideWhenUsed="0"/>
-    <w:lsdException w:name="Colorful List Accent 3" w:semiHidden="0" w:uiPriority="72" w:unhideWhenUsed="0"/>
-    <w:lsdException w:name="Colorful Grid Accent 3" w:semiHidden="0" w:uiPriority="73" w:unhideWhenUsed="0"/>
-    <w:lsdException w:name="Light Shading Accent 4" w:semiHidden="0" w:uiPriority="60" w:unhideWhenUsed="0"/>
-    <w:lsdException w:name="Light List Accent 4" w:semiHidden="0" w:uiPriority="61" w:unhideWhenUsed="0"/>
-    <w:lsdException w:name="Light Grid Accent 4" w:semiHidden="0" w:uiPriority="62" w:unhideWhenUsed="0"/>
-    <w:lsdException w:name="Medium Shading 1 Accent 4" w:semiHidden="0" w:uiPriority="63" w:unhideWhenUsed="0"/>
-    <w:lsdException w:name="Medium Shading 2 Accent 4" w:semiHidden="0" w:uiPriority="64" w:unhideWhenUsed="0"/>
-    <w:lsdException w:name="Medium List 1 Accent 4" w:semiHidden="0" w:uiPriority="65" w:unhideWhenUsed="0"/>
-    <w:lsdException w:name="Medium List 2 Accent 4" w:semiHidden="0" w:uiPriority="66" w:unhideWhenUsed="0"/>
-    <w:lsdException w:name="Medium Grid 1 Accent 4" w:semiHidden="0" w:uiPriority="67" w:unhideWhenUsed="0"/>
-    <w:lsdException w:name="Medium Grid 2 Accent 4" w:semiHidden="0" w:uiPriority="68" w:unhideWhenUsed="0"/>
-    <w:lsdException w:name="Medium Grid 3 Accent 4" w:semiHidden="0" w:uiPriority="69" w:unhideWhenUsed="0"/>
-    <w:lsdException w:name="Dark List Accent 4" w:semiHidden="0" w:uiPriority="70" w:unhideWhenUsed="0"/>
-    <w:lsdException w:name="Colorful Shading Accent 4" w:semiHidden="0" w:uiPriority="71" w:unhideWhenUsed="0"/>
-    <w:lsdException w:name="Colorful List Accent 4" w:semiHidden="0" w:uiPriority="72" w:unhideWhenUsed="0"/>
-    <w:lsdException w:name="Colorful Grid Accent 4" w:semiHidden="0" w:uiPriority="73" w:unhideWhenUsed="0"/>
-    <w:lsdException w:name="Light Shading Accent 5" w:semiHidden="0" w:uiPriority="60" w:unhideWhenUsed="0"/>
-    <w:lsdException w:name="Light List Accent 5" w:semiHidden="0" w:uiPriority="61" w:unhideWhenUsed="0"/>
-    <w:lsdException w:name="Light Grid Accent 5" w:semiHidden="0" w:uiPriority="62" w:unhideWhenUsed="0"/>
-    <w:lsdException w:name="Medium Shading 1 Accent 5" w:semiHidden="0" w:uiPriority="63" w:unhideWhenUsed="0"/>
-    <w:lsdException w:name="Medium Shading 2 Accent 5" w:semiHidden="0" w:uiPriority="64" w:unhideWhenUsed="0"/>
-    <w:lsdException w:name="Medium List 1 Accent 5" w:semiHidden="0" w:uiPriority="65" w:unhideWhenUsed="0"/>
-    <w:lsdException w:name="Medium List 2 Accent 5" w:semiHidden="0" w:uiPriority="66" w:unhideWhenUsed="0"/>
-    <w:lsdException w:name="Medium Grid 1 Accent 5" w:semiHidden="0" w:uiPriority="67" w:unhideWhenUsed="0"/>
-    <w:lsdException w:name="Medium Grid 2 Accent 5" w:semiHidden="0" w:uiPriority="68" w:unhideWhenUsed="0"/>
-    <w:lsdException w:name="Medium Grid 3 Accent 5" w:semiHidden="0" w:uiPriority="69" w:unhideWhenUsed="0"/>
-    <w:lsdException w:name="Dark List Accent 5" w:semiHidden="0" w:uiPriority="70" w:unhideWhenUsed="0"/>
-    <w:lsdException w:name="Colorful Shading Accent 5" w:semiHidden="0" w:uiPriority="71" w:unhideWhenUsed="0"/>
-    <w:lsdException w:name="Colorful List Accent 5" w:semiHidden="0" w:uiPriority="72" w:unhideWhenUsed="0"/>
-    <w:lsdException w:name="Colorful Grid Accent 5" w:semiHidden="0" w:uiPriority="73" w:unhideWhenUsed="0"/>
-    <w:lsdException w:name="Light Shading Accent 6" w:semiHidden="0" w:uiPriority="60" w:unhideWhenUsed="0"/>
-    <w:lsdException w:name="Light List Accent 6" w:semiHidden="0" w:uiPriority="61" w:unhideWhenUsed="0"/>
-    <w:lsdException w:name="Light Grid Accent 6" w:semiHidden="0" w:uiPriority="62" w:unhideWhenUsed="0"/>
-    <w:lsdException w:name="Medium Shading 1 Accent 6" w:semiHidden="0" w:uiPriority="63" w:unhideWhenUsed="0"/>
-    <w:lsdException w:name="Medium Shading 2 Accent 6" w:semiHidden="0" w:uiPriority="64" w:unhideWhenUsed="0"/>
-    <w:lsdException w:name="Medium List 1 Accent 6" w:semiHidden="0" w:uiPriority="65" w:unhideWhenUsed="0"/>
-    <w:lsdException w:name="Medium List 2 Accent 6" w:semiHidden="0" w:uiPriority="66" w:unhideWhenUsed="0"/>
-    <w:lsdException w:name="Medium Grid 1 Accent 6" w:semiHidden="0" w:uiPriority="67" w:unhideWhenUsed="0"/>
-    <w:lsdException w:name="Medium Grid 2 Accent 6" w:semiHidden="0" w:uiPriority="68" w:unhideWhenUsed="0"/>
-    <w:lsdException w:name="Medium Grid 3 Accent 6" w:semiHidden="0" w:uiPriority="69" w:unhideWhenUsed="0"/>
-    <w:lsdException w:name="Dark List Accent 6" w:semiHidden="0" w:uiPriority="70" w:unhideWhenUsed="0"/>
-    <w:lsdException w:name="Colorful Shading Accent 6" w:semiHidden="0" w:uiPriority="71" w:unhideWhenUsed="0"/>
-    <w:lsdException w:name="Colorful List Accent 6" w:semiHidden="0" w:uiPriority="72" w:unhideWhenUsed="0"/>
-    <w:lsdException w:name="Colorful Grid Accent 6" w:semiHidden="0" w:uiPriority="73" w:unhideWhenUsed="0"/>
-    <w:lsdException w:name="Subtle Emphasis" w:semiHidden="0" w:uiPriority="19" w:unhideWhenUsed="0" w:qFormat="1"/>
-    <w:lsdException w:name="Intense Emphasis" w:semiHidden="0" w:uiPriority="21" w:unhideWhenUsed="0" w:qFormat="1"/>
-    <w:lsdException w:name="Subtle Reference" w:semiHidden="0" w:uiPriority="31" w:unhideWhenUsed="0" w:qFormat="1"/>
-    <w:lsdException w:name="Intense Reference" w:semiHidden="0" w:uiPriority="32" w:unhideWhenUsed="0" w:qFormat="1"/>
-    <w:lsdException w:name="Book Title" w:semiHidden="0" w:uiPriority="33" w:unhideWhenUsed="0" w:qFormat="1"/>
-    <w:lsdException w:name="Bibliography" w:uiPriority="37"/>
-    <w:lsdException w:name="TOC Heading" w:uiPriority="39" w:qFormat="1"/>
+  <w:latentStyles w:defLockedState="0" w:defUIPriority="99" w:defSemiHidden="0" w:defUnhideWhenUsed="0" w:defQFormat="0" w:count="371">
+    <w:lsdException w:name="Normal" w:uiPriority="0" w:qFormat="1"/>
+    <w:lsdException w:name="heading 1" w:uiPriority="9" w:qFormat="1"/>
+    <w:lsdException w:name="heading 2" w:semiHidden="1" w:uiPriority="9" w:unhideWhenUsed="1" w:qFormat="1"/>
+    <w:lsdException w:name="heading 3" w:semiHidden="1" w:uiPriority="0" w:unhideWhenUsed="1" w:qFormat="1"/>
+    <w:lsdException w:name="heading 4" w:semiHidden="1" w:uiPriority="9" w:unhideWhenUsed="1" w:qFormat="1"/>
+    <w:lsdException w:name="heading 5" w:semiHidden="1" w:uiPriority="9" w:unhideWhenUsed="1" w:qFormat="1"/>
+    <w:lsdException w:name="heading 6" w:semiHidden="1" w:uiPriority="9" w:unhideWhenUsed="1" w:qFormat="1"/>
+    <w:lsdException w:name="heading 7" w:semiHidden="1" w:uiPriority="9" w:unhideWhenUsed="1" w:qFormat="1"/>
+    <w:lsdException w:name="heading 8" w:semiHidden="1" w:uiPriority="9" w:unhideWhenUsed="1" w:qFormat="1"/>
+    <w:lsdException w:name="heading 9" w:semiHidden="1" w:uiPriority="9" w:unhideWhenUsed="1" w:qFormat="1"/>
+    <w:lsdException w:name="index 1" w:semiHidden="1" w:unhideWhenUsed="1"/>
+    <w:lsdException w:name="index 2" w:semiHidden="1" w:unhideWhenUsed="1"/>
+    <w:lsdException w:name="index 3" w:semiHidden="1" w:unhideWhenUsed="1"/>
+    <w:lsdException w:name="index 4" w:semiHidden="1" w:unhideWhenUsed="1"/>
+    <w:lsdException w:name="index 5" w:semiHidden="1" w:unhideWhenUsed="1"/>
+    <w:lsdException w:name="index 6" w:semiHidden="1" w:unhideWhenUsed="1"/>
+    <w:lsdException w:name="index 7" w:semiHidden="1" w:unhideWhenUsed="1"/>
+    <w:lsdException w:name="index 8" w:semiHidden="1" w:unhideWhenUsed="1"/>
+    <w:lsdException w:name="index 9" w:semiHidden="1" w:unhideWhenUsed="1"/>
+    <w:lsdException w:name="toc 1" w:semiHidden="1" w:uiPriority="39" w:unhideWhenUsed="1"/>
+    <w:lsdException w:name="toc 2" w:semiHidden="1" w:uiPriority="39" w:unhideWhenUsed="1"/>
+    <w:lsdException w:name="toc 3" w:semiHidden="1" w:uiPriority="39" w:unhideWhenUsed="1"/>
+    <w:lsdException w:name="toc 4" w:semiHidden="1" w:uiPriority="39" w:unhideWhenUsed="1"/>
+    <w:lsdException w:name="toc 5" w:semiHidden="1" w:uiPriority="39" w:unhideWhenUsed="1"/>
+    <w:lsdException w:name="toc 6" w:semiHidden="1" w:uiPriority="39" w:unhideWhenUsed="1"/>
+    <w:lsdException w:name="toc 7" w:semiHidden="1" w:uiPriority="39" w:unhideWhenUsed="1"/>
+    <w:lsdException w:name="toc 8" w:semiHidden="1" w:uiPriority="39" w:unhideWhenUsed="1"/>
+    <w:lsdException w:name="toc 9" w:semiHidden="1" w:uiPriority="39" w:unhideWhenUsed="1"/>
+    <w:lsdException w:name="Normal Indent" w:semiHidden="1" w:unhideWhenUsed="1"/>
+    <w:lsdException w:name="footnote text" w:semiHidden="1" w:unhideWhenUsed="1"/>
+    <w:lsdException w:name="annotation text" w:semiHidden="1" w:unhideWhenUsed="1"/>
+    <w:lsdException w:name="header" w:semiHidden="1" w:unhideWhenUsed="1"/>
+    <w:lsdException w:name="footer" w:semiHidden="1" w:unhideWhenUsed="1"/>
+    <w:lsdException w:name="index heading" w:semiHidden="1" w:unhideWhenUsed="1"/>
+    <w:lsdException w:name="caption" w:semiHidden="1" w:uiPriority="35" w:unhideWhenUsed="1" w:qFormat="1"/>
+    <w:lsdException w:name="table of figures" w:semiHidden="1" w:unhideWhenUsed="1"/>
+    <w:lsdException w:name="envelope address" w:semiHidden="1" w:unhideWhenUsed="1"/>
+    <w:lsdException w:name="envelope return" w:semiHidden="1" w:unhideWhenUsed="1"/>
+    <w:lsdException w:name="footnote reference" w:semiHidden="1" w:unhideWhenUsed="1"/>
+    <w:lsdException w:name="annotation reference" w:semiHidden="1" w:unhideWhenUsed="1"/>
+    <w:lsdException w:name="line number" w:semiHidden="1" w:unhideWhenUsed="1"/>
+    <w:lsdException w:name="page number" w:semiHidden="1" w:unhideWhenUsed="1"/>
+    <w:lsdException w:name="endnote reference" w:semiHidden="1" w:unhideWhenUsed="1"/>
+    <w:lsdException w:name="endnote text" w:semiHidden="1" w:unhideWhenUsed="1"/>
+    <w:lsdException w:name="table of authorities" w:semiHidden="1" w:unhideWhenUsed="1"/>
+    <w:lsdException w:name="macro" w:semiHidden="1" w:unhideWhenUsed="1"/>
+    <w:lsdException w:name="toa heading" w:semiHidden="1" w:unhideWhenUsed="1"/>
+    <w:lsdException w:name="List" w:semiHidden="1" w:unhideWhenUsed="1"/>
+    <w:lsdException w:name="List Bullet" w:semiHidden="1" w:unhideWhenUsed="1"/>
+    <w:lsdException w:name="List Number" w:semiHidden="1" w:unhideWhenUsed="1"/>
+    <w:lsdException w:name="List 2" w:semiHidden="1" w:unhideWhenUsed="1"/>
+    <w:lsdException w:name="List 3" w:semiHidden="1" w:unhideWhenUsed="1"/>
+    <w:lsdException w:name="List 4" w:semiHidden="1" w:unhideWhenUsed="1"/>
+    <w:lsdException w:name="List 5" w:semiHidden="1" w:unhideWhenUsed="1"/>
+    <w:lsdException w:name="List Bullet 2" w:semiHidden="1" w:unhideWhenUsed="1"/>
+    <w:lsdException w:name="List Bullet 3" w:semiHidden="1" w:unhideWhenUsed="1"/>
+    <w:lsdException w:name="List Bullet 4" w:semiHidden="1" w:unhideWhenUsed="1"/>
+    <w:lsdException w:name="List Bullet 5" w:semiHidden="1" w:unhideWhenUsed="1"/>
+    <w:lsdException w:name="List Number 2" w:semiHidden="1" w:unhideWhenUsed="1"/>
+    <w:lsdException w:name="List Number 3" w:semiHidden="1" w:unhideWhenUsed="1"/>
+    <w:lsdException w:name="List Number 4" w:semiHidden="1" w:unhideWhenUsed="1"/>
+    <w:lsdException w:name="List Number 5" w:semiHidden="1" w:unhideWhenUsed="1"/>
+    <w:lsdException w:name="Title" w:uiPriority="10" w:qFormat="1"/>
+    <w:lsdException w:name="Closing" w:semiHidden="1" w:unhideWhenUsed="1"/>
+    <w:lsdException w:name="Signature" w:semiHidden="1" w:unhideWhenUsed="1"/>
+    <w:lsdException w:name="Default Paragraph Font" w:semiHidden="1" w:uiPriority="1" w:unhideWhenUsed="1"/>
+    <w:lsdException w:name="Body Text" w:semiHidden="1" w:unhideWhenUsed="1"/>
+    <w:lsdException w:name="Body Text Indent" w:semiHidden="1" w:unhideWhenUsed="1"/>
+    <w:lsdException w:name="List Continue" w:semiHidden="1" w:unhideWhenUsed="1"/>
+    <w:lsdException w:name="List Continue 2" w:semiHidden="1" w:unhideWhenUsed="1"/>
+    <w:lsdException w:name="List Continue 3" w:semiHidden="1" w:unhideWhenUsed="1"/>
+    <w:lsdException w:name="List Continue 4" w:semiHidden="1" w:unhideWhenUsed="1"/>
+    <w:lsdException w:name="List Continue 5" w:semiHidden="1" w:unhideWhenUsed="1"/>
+    <w:lsdException w:name="Message Header" w:semiHidden="1" w:unhideWhenUsed="1"/>
+    <w:lsdException w:name="Subtitle" w:uiPriority="11" w:qFormat="1"/>
+    <w:lsdException w:name="Salutation" w:semiHidden="1" w:unhideWhenUsed="1"/>
+    <w:lsdException w:name="Date" w:semiHidden="1" w:unhideWhenUsed="1"/>
+    <w:lsdException w:name="Body Text First Indent" w:semiHidden="1" w:unhideWhenUsed="1"/>
+    <w:lsdException w:name="Body Text First Indent 2" w:semiHidden="1" w:unhideWhenUsed="1"/>
+    <w:lsdException w:name="Note Heading" w:semiHidden="1" w:unhideWhenUsed="1"/>
+    <w:lsdException w:name="Body Text 2" w:semiHidden="1" w:unhideWhenUsed="1"/>
+    <w:lsdException w:name="Body Text 3" w:semiHidden="1" w:unhideWhenUsed="1"/>
+    <w:lsdException w:name="Body Text Indent 2" w:semiHidden="1" w:unhideWhenUsed="1"/>
+    <w:lsdException w:name="Body Text Indent 3" w:semiHidden="1" w:unhideWhenUsed="1"/>
+    <w:lsdException w:name="Block Text" w:semiHidden="1" w:unhideWhenUsed="1"/>
+    <w:lsdException w:name="Hyperlink" w:semiHidden="1" w:unhideWhenUsed="1"/>
+    <w:lsdException w:name="FollowedHyperlink" w:semiHidden="1" w:unhideWhenUsed="1"/>
+    <w:lsdException w:name="Strong" w:uiPriority="22" w:qFormat="1"/>
+    <w:lsdException w:name="Emphasis" w:uiPriority="20" w:qFormat="1"/>
+    <w:lsdException w:name="Document Map" w:semiHidden="1" w:unhideWhenUsed="1"/>
+    <w:lsdException w:name="Plain Text" w:semiHidden="1" w:unhideWhenUsed="1"/>
+    <w:lsdException w:name="E-mail Signature" w:semiHidden="1" w:unhideWhenUsed="1"/>
+    <w:lsdException w:name="HTML Top of Form" w:semiHidden="1" w:unhideWhenUsed="1"/>
+    <w:lsdException w:name="HTML Bottom of Form" w:semiHidden="1" w:unhideWhenUsed="1"/>
+    <w:lsdException w:name="Normal (Web)" w:semiHidden="1" w:unhideWhenUsed="1"/>
+    <w:lsdException w:name="HTML Acronym" w:semiHidden="1" w:unhideWhenUsed="1"/>
+    <w:lsdException w:name="HTML Address" w:semiHidden="1" w:unhideWhenUsed="1"/>
+    <w:lsdException w:name="HTML Cite" w:semiHidden="1" w:unhideWhenUsed="1"/>
+    <w:lsdException w:name="HTML Code" w:semiHidden="1" w:unhideWhenUsed="1"/>
+    <w:lsdException w:name="HTML Definition" w:semiHidden="1" w:unhideWhenUsed="1"/>
+    <w:lsdException w:name="HTML Keyboard" w:semiHidden="1" w:unhideWhenUsed="1"/>
+    <w:lsdException w:name="HTML Preformatted" w:semiHidden="1" w:unhideWhenUsed="1"/>
+    <w:lsdException w:name="HTML Sample" w:semiHidden="1" w:unhideWhenUsed="1"/>
+    <w:lsdException w:name="HTML Typewriter" w:semiHidden="1" w:unhideWhenUsed="1"/>
+    <w:lsdException w:name="HTML Variable" w:semiHidden="1" w:unhideWhenUsed="1"/>
+    <w:lsdException w:name="Normal Table" w:semiHidden="1" w:unhideWhenUsed="1"/>
+    <w:lsdException w:name="annotation subject" w:semiHidden="1" w:unhideWhenUsed="1"/>
+    <w:lsdException w:name="No List" w:semiHidden="1" w:unhideWhenUsed="1"/>
+    <w:lsdException w:name="Outline List 1" w:semiHidden="1" w:unhideWhenUsed="1"/>
+    <w:lsdException w:name="Outline List 2" w:semiHidden="1" w:unhideWhenUsed="1"/>
+    <w:lsdException w:name="Outline List 3" w:semiHidden="1" w:unhideWhenUsed="1"/>
+    <w:lsdException w:name="Table Simple 1" w:semiHidden="1" w:unhideWhenUsed="1"/>
+    <w:lsdException w:name="Table Simple 2" w:semiHidden="1" w:unhideWhenUsed="1"/>
+    <w:lsdException w:name="Table Simple 3" w:semiHidden="1" w:unhideWhenUsed="1"/>
+    <w:lsdException w:name="Table Classic 1" w:semiHidden="1" w:unhideWhenUsed="1"/>
+    <w:lsdException w:name="Table Classic 2" w:semiHidden="1" w:unhideWhenUsed="1"/>
+    <w:lsdException w:name="Table Classic 3" w:semiHidden="1" w:unhideWhenUsed="1"/>
+    <w:lsdException w:name="Table Classic 4" w:semiHidden="1" w:unhideWhenUsed="1"/>
+    <w:lsdException w:name="Table Colorful 1" w:semiHidden="1" w:unhideWhenUsed="1"/>
+    <w:lsdException w:name="Table Colorful 2" w:semiHidden="1" w:unhideWhenUsed="1"/>
+    <w:lsdException w:name="Table Colorful 3" w:semiHidden="1" w:unhideWhenUsed="1"/>
+    <w:lsdException w:name="Table Columns 1" w:semiHidden="1" w:unhideWhenUsed="1"/>
+    <w:lsdException w:name="Table Columns 2" w:semiHidden="1" w:unhideWhenUsed="1"/>
+    <w:lsdException w:name="Table Columns 3" w:semiHidden="1" w:unhideWhenUsed="1"/>
+    <w:lsdException w:name="Table Columns 4" w:semiHidden="1" w:unhideWhenUsed="1"/>
+    <w:lsdException w:name="Table Columns 5" w:semiHidden="1" w:unhideWhenUsed="1"/>
+    <w:lsdException w:name="Table Grid 1" w:semiHidden="1" w:unhideWhenUsed="1"/>
+    <w:lsdException w:name="Table Grid 2" w:semiHidden="1" w:unhideWhenUsed="1"/>
+    <w:lsdException w:name="Table Grid 3" w:semiHidden="1" w:unhideWhenUsed="1"/>
+    <w:lsdException w:name="Table Grid 4" w:semiHidden="1" w:unhideWhenUsed="1"/>
+    <w:lsdException w:name="Table Grid 5" w:semiHidden="1" w:unhideWhenUsed="1"/>
+    <w:lsdException w:name="Table Grid 6" w:semiHidden="1" w:unhideWhenUsed="1"/>
+    <w:lsdException w:name="Table Grid 7" w:semiHidden="1" w:unhideWhenUsed="1"/>
+    <w:lsdException w:name="Table Grid 8" w:semiHidden="1" w:unhideWhenUsed="1"/>
+    <w:lsdException w:name="Table List 1" w:semiHidden="1" w:unhideWhenUsed="1"/>
+    <w:lsdException w:name="Table List 2" w:semiHidden="1" w:unhideWhenUsed="1"/>
+    <w:lsdException w:name="Table List 3" w:semiHidden="1" w:unhideWhenUsed="1"/>
+    <w:lsdException w:name="Table List 4" w:semiHidden="1" w:unhideWhenUsed="1"/>
+    <w:lsdException w:name="Table List 5" w:semiHidden="1" w:unhideWhenUsed="1"/>
+    <w:lsdException w:name="Table List 6" w:semiHidden="1" w:unhideWhenUsed="1"/>
+    <w:lsdException w:name="Table List 7" w:semiHidden="1" w:unhideWhenUsed="1"/>
+    <w:lsdException w:name="Table List 8" w:semiHidden="1" w:unhideWhenUsed="1"/>
+    <w:lsdException w:name="Table 3D effects 1" w:semiHidden="1" w:unhideWhenUsed="1"/>
+    <w:lsdException w:name="Table 3D effects 2" w:semiHidden="1" w:unhideWhenUsed="1"/>
+    <w:lsdException w:name="Table 3D effects 3" w:semiHidden="1" w:unhideWhenUsed="1"/>
+    <w:lsdException w:name="Table Contemporary" w:semiHidden="1" w:unhideWhenUsed="1"/>
+    <w:lsdException w:name="Table Elegant" w:semiHidden="1" w:unhideWhenUsed="1"/>
+    <w:lsdException w:name="Table Professional" w:semiHidden="1" w:unhideWhenUsed="1"/>
+    <w:lsdException w:name="Table Subtle 1" w:semiHidden="1" w:unhideWhenUsed="1"/>
+    <w:lsdException w:name="Table Subtle 2" w:semiHidden="1" w:unhideWhenUsed="1"/>
+    <w:lsdException w:name="Table Web 1" w:semiHidden="1" w:unhideWhenUsed="1"/>
+    <w:lsdException w:name="Table Web 2" w:semiHidden="1" w:unhideWhenUsed="1"/>
+    <w:lsdException w:name="Table Web 3" w:semiHidden="1" w:unhideWhenUsed="1"/>
+    <w:lsdException w:name="Balloon Text" w:semiHidden="1" w:unhideWhenUsed="1"/>
+    <w:lsdException w:name="Table Grid" w:uiPriority="59"/>
+    <w:lsdException w:name="Table Theme" w:semiHidden="1" w:unhideWhenUsed="1"/>
+    <w:lsdException w:name="Placeholder Text" w:semiHidden="1"/>
+    <w:lsdException w:name="No Spacing" w:uiPriority="1" w:qFormat="1"/>
+    <w:lsdException w:name="Light Shading" w:uiPriority="60"/>
+    <w:lsdException w:name="Light List" w:uiPriority="61"/>
+    <w:lsdException w:name="Light Grid" w:uiPriority="62"/>
+    <w:lsdException w:name="Medium Shading 1" w:uiPriority="63"/>
+    <w:lsdException w:name="Medium Shading 2" w:uiPriority="64"/>
+    <w:lsdException w:name="Medium List 1" w:uiPriority="65"/>
+    <w:lsdException w:name="Medium List 2" w:uiPriority="66"/>
+    <w:lsdException w:name="Medium Grid 1" w:uiPriority="67"/>
+    <w:lsdException w:name="Medium Grid 2" w:uiPriority="68"/>
+    <w:lsdException w:name="Medium Grid 3" w:uiPriority="69"/>
+    <w:lsdException w:name="Dark List" w:uiPriority="70"/>
+    <w:lsdException w:name="Colorful Shading" w:uiPriority="71"/>
+    <w:lsdException w:name="Colorful List" w:uiPriority="72"/>
+    <w:lsdException w:name="Colorful Grid" w:uiPriority="73"/>
+    <w:lsdException w:name="Light Shading Accent 1" w:uiPriority="60"/>
+    <w:lsdException w:name="Light List Accent 1" w:uiPriority="61"/>
+    <w:lsdException w:name="Light Grid Accent 1" w:uiPriority="62"/>
+    <w:lsdException w:name="Medium Shading 1 Accent 1" w:uiPriority="63"/>
+    <w:lsdException w:name="Medium Shading 2 Accent 1" w:uiPriority="64"/>
+    <w:lsdException w:name="Medium List 1 Accent 1" w:uiPriority="65"/>
+    <w:lsdException w:name="Revision" w:semiHidden="1"/>
+    <w:lsdException w:name="List Paragraph" w:uiPriority="34" w:qFormat="1"/>
+    <w:lsdException w:name="Quote" w:uiPriority="29" w:qFormat="1"/>
+    <w:lsdException w:name="Intense Quote" w:uiPriority="30" w:qFormat="1"/>
+    <w:lsdException w:name="Medium List 2 Accent 1" w:uiPriority="66"/>
+    <w:lsdException w:name="Medium Grid 1 Accent 1" w:uiPriority="67"/>
+    <w:lsdException w:name="Medium Grid 2 Accent 1" w:uiPriority="68"/>
+    <w:lsdException w:name="Medium Grid 3 Accent 1" w:uiPriority="69"/>
+    <w:lsdException w:name="Dark List Accent 1" w:uiPriority="70"/>
+    <w:lsdException w:name="Colorful Shading Accent 1" w:uiPriority="71"/>
+    <w:lsdException w:name="Colorful List Accent 1" w:uiPriority="72"/>
+    <w:lsdException w:name="Colorful Grid Accent 1" w:uiPriority="73"/>
+    <w:lsdException w:name="Light Shading Accent 2" w:uiPriority="60"/>
+    <w:lsdException w:name="Light List Accent 2" w:uiPriority="61"/>
+    <w:lsdException w:name="Light Grid Accent 2" w:uiPriority="62"/>
+    <w:lsdException w:name="Medium Shading 1 Accent 2" w:uiPriority="63"/>
+    <w:lsdException w:name="Medium Shading 2 Accent 2" w:uiPriority="64"/>
+    <w:lsdException w:name="Medium List 1 Accent 2" w:uiPriority="65"/>
+    <w:lsdException w:name="Medium List 2 Accent 2" w:uiPriority="66"/>
+    <w:lsdException w:name="Medium Grid 1 Accent 2" w:uiPriority="67"/>
+    <w:lsdException w:name="Medium Grid 2 Accent 2" w:uiPriority="68"/>
+    <w:lsdException w:name="Medium Grid 3 Accent 2" w:uiPriority="69"/>
+    <w:lsdException w:name="Dark List Accent 2" w:uiPriority="70"/>
+    <w:lsdException w:name="Colorful Shading Accent 2" w:uiPriority="71"/>
+    <w:lsdException w:name="Colorful List Accent 2" w:uiPriority="72"/>
+    <w:lsdException w:name="Colorful Grid Accent 2" w:uiPriority="73"/>
+    <w:lsdException w:name="Light Shading Accent 3" w:uiPriority="60"/>
+    <w:lsdException w:name="Light List Accent 3" w:uiPriority="61"/>
+    <w:lsdException w:name="Light Grid Accent 3" w:uiPriority="62"/>
+    <w:lsdException w:name="Medium Shading 1 Accent 3" w:uiPriority="63"/>
+    <w:lsdException w:name="Medium Shading 2 Accent 3" w:uiPriority="64"/>
+    <w:lsdException w:name="Medium List 1 Accent 3" w:uiPriority="65"/>
+    <w:lsdException w:name="Medium List 2 Accent 3" w:uiPriority="66"/>
+    <w:lsdException w:name="Medium Grid 1 Accent 3" w:uiPriority="67"/>
+    <w:lsdException w:name="Medium Grid 2 Accent 3" w:uiPriority="68"/>
+    <w:lsdException w:name="Medium Grid 3 Accent 3" w:uiPriority="69"/>
+    <w:lsdException w:name="Dark List Accent 3" w:uiPriority="70"/>
+    <w:lsdException w:name="Colorful Shading Accent 3" w:uiPriority="71"/>
+    <w:lsdException w:name="Colorful List Accent 3" w:uiPriority="72"/>
+    <w:lsdException w:name="Colorful Grid Accent 3" w:uiPriority="73"/>
+    <w:lsdException w:name="Light Shading Accent 4" w:uiPriority="60"/>
+    <w:lsdException w:name="Light List Accent 4" w:uiPriority="61"/>
+    <w:lsdException w:name="Light Grid Accent 4" w:uiPriority="62"/>
+    <w:lsdException w:name="Medium Shading 1 Accent 4" w:uiPriority="63"/>
+    <w:lsdException w:name="Medium Shading 2 Accent 4" w:uiPriority="64"/>
+    <w:lsdException w:name="Medium List 1 Accent 4" w:uiPriority="65"/>
+    <w:lsdException w:name="Medium List 2 Accent 4" w:uiPriority="66"/>
+    <w:lsdException w:name="Medium Grid 1 Accent 4" w:uiPriority="67"/>
+    <w:lsdException w:name="Medium Grid 2 Accent 4" w:uiPriority="68"/>
+    <w:lsdException w:name="Medium Grid 3 Accent 4" w:uiPriority="69"/>
+    <w:lsdException w:name="Dark List Accent 4" w:uiPriority="70"/>
+    <w:lsdException w:name="Colorful Shading Accent 4" w:uiPriority="71"/>
+    <w:lsdException w:name="Colorful List Accent 4" w:uiPriority="72"/>
+    <w:lsdException w:name="Colorful Grid Accent 4" w:uiPriority="73"/>
+    <w:lsdException w:name="Light Shading Accent 5" w:uiPriority="60"/>
+    <w:lsdException w:name="Light List Accent 5" w:uiPriority="61"/>
+    <w:lsdException w:name="Light Grid Accent 5" w:uiPriority="62"/>
+    <w:lsdException w:name="Medium Shading 1 Accent 5" w:uiPriority="63"/>
+    <w:lsdException w:name="Medium Shading 2 Accent 5" w:uiPriority="64"/>
+    <w:lsdException w:name="Medium List 1 Accent 5" w:uiPriority="65"/>
+    <w:lsdException w:name="Medium List 2 Accent 5" w:uiPriority="66"/>
+    <w:lsdException w:name="Medium Grid 1 Accent 5" w:uiPriority="67"/>
+    <w:lsdException w:name="Medium Grid 2 Accent 5" w:uiPriority="68"/>
+    <w:lsdException w:name="Medium Grid 3 Accent 5" w:uiPriority="69"/>
+    <w:lsdException w:name="Dark List Accent 5" w:uiPriority="70"/>
+    <w:lsdException w:name="Colorful Shading Accent 5" w:uiPriority="71"/>
+    <w:lsdException w:name="Colorful List Accent 5" w:uiPriority="72"/>
+    <w:lsdException w:name="Colorful Grid Accent 5" w:uiPriority="73"/>
+    <w:lsdException w:name="Light Shading Accent 6" w:uiPriority="60"/>
+    <w:lsdException w:name="Light List Accent 6" w:uiPriority="61"/>
+    <w:lsdException w:name="Light Grid Accent 6" w:uiPriority="62"/>
+    <w:lsdException w:name="Medium Shading 1 Accent 6" w:uiPriority="63"/>
+    <w:lsdException w:name="Medium Shading 2 Accent 6" w:uiPriority="64"/>
+    <w:lsdException w:name="Medium List 1 Accent 6" w:uiPriority="65"/>
+    <w:lsdException w:name="Medium List 2 Accent 6" w:uiPriority="66"/>
+    <w:lsdException w:name="Medium Grid 1 Accent 6" w:uiPriority="67"/>
+    <w:lsdException w:name="Medium Grid 2 Accent 6" w:uiPriority="68"/>
+    <w:lsdException w:name="Medium Grid 3 Accent 6" w:uiPriority="69"/>
+    <w:lsdException w:name="Dark List Accent 6" w:uiPriority="70"/>
+    <w:lsdException w:name="Colorful Shading Accent 6" w:uiPriority="71"/>
+    <w:lsdException w:name="Colorful List Accent 6" w:uiPriority="72"/>
+    <w:lsdException w:name="Colorful Grid Accent 6" w:uiPriority="73"/>
+    <w:lsdException w:name="Subtle Emphasis" w:uiPriority="19" w:qFormat="1"/>
+    <w:lsdException w:name="Intense Emphasis" w:uiPriority="21" w:qFormat="1"/>
+    <w:lsdException w:name="Subtle Reference" w:uiPriority="31" w:qFormat="1"/>
+    <w:lsdException w:name="Intense Reference" w:uiPriority="32" w:qFormat="1"/>
+    <w:lsdException w:name="Book Title" w:uiPriority="33" w:qFormat="1"/>
+    <w:lsdException w:name="Bibliography" w:semiHidden="1" w:uiPriority="37" w:unhideWhenUsed="1"/>
+    <w:lsdException w:name="TOC Heading" w:semiHidden="1" w:uiPriority="39" w:unhideWhenUsed="1" w:qFormat="1"/>
+    <w:lsdException w:name="Plain Table 1" w:uiPriority="41"/>
+    <w:lsdException w:name="Plain Table 2" w:uiPriority="42"/>
+    <w:lsdException w:name="Plain Table 3" w:uiPriority="43"/>
+    <w:lsdException w:name="Plain Table 4" w:uiPriority="44"/>
+    <w:lsdException w:name="Plain Table 5" w:uiPriority="45"/>
+    <w:lsdException w:name="Grid Table Light" w:uiPriority="40"/>
+    <w:lsdException w:name="Grid Table 1 Light" w:uiPriority="46"/>
+    <w:lsdException w:name="Grid Table 2" w:uiPriority="47"/>
+    <w:lsdException w:name="Grid Table 3" w:uiPriority="48"/>
+    <w:lsdException w:name="Grid Table 4" w:uiPriority="49"/>
+    <w:lsdException w:name="Grid Table 5 Dark" w:uiPriority="50"/>
+    <w:lsdException w:name="Grid Table 6 Colorful" w:uiPriority="51"/>
+    <w:lsdException w:name="Grid Table 7 Colorful" w:uiPriority="52"/>
+    <w:lsdException w:name="Grid Table 1 Light Accent 1" w:uiPriority="46"/>
+    <w:lsdException w:name="Grid Table 2 Accent 1" w:uiPriority="47"/>
+    <w:lsdException w:name="Grid Table 3 Accent 1" w:uiPriority="48"/>
+    <w:lsdException w:name="Grid Table 4 Accent 1" w:uiPriority="49"/>
+    <w:lsdException w:name="Grid Table 5 Dark Accent 1" w:uiPriority="50"/>
+    <w:lsdException w:name="Grid Table 6 Colorful Accent 1" w:uiPriority="51"/>
+    <w:lsdException w:name="Grid Table 7 Colorful Accent 1" w:uiPriority="52"/>
+    <w:lsdException w:name="Grid Table 1 Light Accent 2" w:uiPriority="46"/>
+    <w:lsdException w:name="Grid Table 2 Accent 2" w:uiPriority="47"/>
+    <w:lsdException w:name="Grid Table 3 Accent 2" w:uiPriority="48"/>
+    <w:lsdException w:name="Grid Table 4 Accent 2" w:uiPriority="49"/>
+    <w:lsdException w:name="Grid Table 5 Dark Accent 2" w:uiPriority="50"/>
+    <w:lsdException w:name="Grid Table 6 Colorful Accent 2" w:uiPriority="51"/>
+    <w:lsdException w:name="Grid Table 7 Colorful Accent 2" w:uiPriority="52"/>
+    <w:lsdException w:name="Grid Table 1 Light Accent 3" w:uiPriority="46"/>
+    <w:lsdException w:name="Grid Table 2 Accent 3" w:uiPriority="47"/>
+    <w:lsdException w:name="Grid Table 3 Accent 3" w:uiPriority="48"/>
+    <w:lsdException w:name="Grid Table 4 Accent 3" w:uiPriority="49"/>
+    <w:lsdException w:name="Grid Table 5 Dark Accent 3" w:uiPriority="50"/>
+    <w:lsdException w:name="Grid Table 6 Colorful Accent 3" w:uiPriority="51"/>
+    <w:lsdException w:name="Grid Table 7 Colorful Accent 3" w:uiPriority="52"/>
+    <w:lsdException w:name="Grid Table 1 Light Accent 4" w:uiPriority="46"/>
+    <w:lsdException w:name="Grid Table 2 Accent 4" w:uiPriority="47"/>
+    <w:lsdException w:name="Grid Table 3 Accent 4" w:uiPriority="48"/>
+    <w:lsdException w:name="Grid Table 4 Accent 4" w:uiPriority="49"/>
+    <w:lsdException w:name="Grid Table 5 Dark Accent 4" w:uiPriority="50"/>
+    <w:lsdException w:name="Grid Table 6 Colorful Accent 4" w:uiPriority="51"/>
+    <w:lsdException w:name="Grid Table 7 Colorful Accent 4" w:uiPriority="52"/>
+    <w:lsdException w:name="Grid Table 1 Light Accent 5" w:uiPriority="46"/>
+    <w:lsdException w:name="Grid Table 2 Accent 5" w:uiPriority="47"/>
+    <w:lsdException w:name="Grid Table 3 Accent 5" w:uiPriority="48"/>
+    <w:lsdException w:name="Grid Table 4 Accent 5" w:uiPriority="49"/>
+    <w:lsdException w:name="Grid Table 5 Dark Accent 5" w:uiPriority="50"/>
+    <w:lsdException w:name="Grid Table 6 Colorful Accent 5" w:uiPriority="51"/>
+    <w:lsdException w:name="Grid Table 7 Colorful Accent 5" w:uiPriority="52"/>
+    <w:lsdException w:name="Grid Table 1 Light Accent 6" w:uiPriority="46"/>
+    <w:lsdException w:name="Grid Table 2 Accent 6" w:uiPriority="47"/>
+    <w:lsdException w:name="Grid Table 3 Accent 6" w:uiPriority="48"/>
+    <w:lsdException w:name="Grid Table 4 Accent 6" w:uiPriority="49"/>
+    <w:lsdException w:name="Grid Table 5 Dark Accent 6" w:uiPriority="50"/>
+    <w:lsdException w:name="Grid Table 6 Colorful Accent 6" w:uiPriority="51"/>
+    <w:lsdException w:name="Grid Table 7 Colorful Accent 6" w:uiPriority="52"/>
+    <w:lsdException w:name="List Table 1 Light" w:uiPriority="46"/>
+    <w:lsdException w:name="List Table 2" w:uiPriority="47"/>
+    <w:lsdException w:name="List Table 3" w:uiPriority="48"/>
+    <w:lsdException w:name="List Table 4" w:uiPriority="49"/>
+    <w:lsdException w:name="List Table 5 Dark" w:uiPriority="50"/>
+    <w:lsdException w:name="List Table 6 Colorful" w:uiPriority="51"/>
+    <w:lsdException w:name="List Table 7 Colorful" w:uiPriority="52"/>
+    <w:lsdException w:name="List Table 1 Light Accent 1" w:uiPriority="46"/>
+    <w:lsdException w:name="List Table 2 Accent 1" w:uiPriority="47"/>
+    <w:lsdException w:name="List Table 3 Accent 1" w:uiPriority="48"/>
+    <w:lsdException w:name="List Table 4 Accent 1" w:uiPriority="49"/>
+    <w:lsdException w:name="List Table 5 Dark Accent 1" w:uiPriority="50"/>
+    <w:lsdException w:name="List Table 6 Colorful Accent 1" w:uiPriority="51"/>
+    <w:lsdException w:name="List Table 7 Colorful Accent 1" w:uiPriority="52"/>
+    <w:lsdException w:name="List Table 1 Light Accent 2" w:uiPriority="46"/>
+    <w:lsdException w:name="List Table 2 Accent 2" w:uiPriority="47"/>
+    <w:lsdException w:name="List Table 3 Accent 2" w:uiPriority="48"/>
+    <w:lsdException w:name="List Table 4 Accent 2" w:uiPriority="49"/>
+    <w:lsdException w:name="List Table 5 Dark Accent 2" w:uiPriority="50"/>
+    <w:lsdException w:name="List Table 6 Colorful Accent 2" w:uiPriority="51"/>
+    <w:lsdException w:name="List Table 7 Colorful Accent 2" w:uiPriority="52"/>
+    <w:lsdException w:name="List Table 1 Light Accent 3" w:uiPriority="46"/>
+    <w:lsdException w:name="List Table 2 Accent 3" w:uiPriority="47"/>
+    <w:lsdException w:name="List Table 3 Accent 3" w:uiPriority="48"/>
+    <w:lsdException w:name="List Table 4 Accent 3" w:uiPriority="49"/>
+    <w:lsdException w:name="List Table 5 Dark Accent 3" w:uiPriority="50"/>
+    <w:lsdException w:name="List Table 6 Colorful Accent 3" w:uiPriority="51"/>
+    <w:lsdException w:name="List Table 7 Colorful Accent 3" w:uiPriority="52"/>
+    <w:lsdException w:name="List Table 1 Light Accent 4" w:uiPriority="46"/>
+    <w:lsdException w:name="List Table 2 Accent 4" w:uiPriority="47"/>
+    <w:lsdException w:name="List Table 3 Accent 4" w:uiPriority="48"/>
+    <w:lsdException w:name="List Table 4 Accent 4" w:uiPriority="49"/>
+    <w:lsdException w:name="List Table 5 Dark Accent 4" w:uiPriority="50"/>
+    <w:lsdException w:name="List Table 6 Colorful Accent 4" w:uiPriority="51"/>
+    <w:lsdException w:name="List Table 7 Colorful Accent 4" w:uiPriority="52"/>
+    <w:lsdException w:name="List Table 1 Light Accent 5" w:uiPriority="46"/>
+    <w:lsdException w:name="List Table 2 Accent 5" w:uiPriority="47"/>
+    <w:lsdException w:name="List Table 3 Accent 5" w:uiPriority="48"/>
+    <w:lsdException w:name="List Table 4 Accent 5" w:uiPriority="49"/>
+    <w:lsdException w:name="List Table 5 Dark Accent 5" w:uiPriority="50"/>
+    <w:lsdException w:name="List Table 6 Colorful Accent 5" w:uiPriority="51"/>
+    <w:lsdException w:name="List Table 7 Colorful Accent 5" w:uiPriority="52"/>
+    <w:lsdException w:name="List Table 1 Light Accent 6" w:uiPriority="46"/>
+    <w:lsdException w:name="List Table 2 Accent 6" w:uiPriority="47"/>
+    <w:lsdException w:name="List Table 3 Accent 6" w:uiPriority="48"/>
+    <w:lsdException w:name="List Table 4 Accent 6" w:uiPriority="49"/>
+    <w:lsdException w:name="List Table 5 Dark Accent 6" w:uiPriority="50"/>
+    <w:lsdException w:name="List Table 6 Colorful Accent 6" w:uiPriority="51"/>
+    <w:lsdException w:name="List Table 7 Colorful Accent 6" w:uiPriority="52"/>
   </w:latentStyles>
   <w:style w:type="paragraph" w:default="1" w:styleId="Normal">
     <w:name w:val="Normal"/>
@@ -15473,7 +15376,7 @@
 </file>
 
 <file path=customXml/itemProps1.xml><?xml version="1.0" encoding="utf-8"?>
-<ds:datastoreItem xmlns:ds="http://schemas.openxmlformats.org/officeDocument/2006/customXml" ds:itemID="{86150E01-E1DB-481F-8028-72AA152FF8C6}">
+<ds:datastoreItem xmlns:ds="http://schemas.openxmlformats.org/officeDocument/2006/customXml" ds:itemID="{F13D6B07-7FE6-485E-BD9D-2A62EAFA2952}">
   <ds:schemaRefs>
     <ds:schemaRef ds:uri="http://schemas.openxmlformats.org/officeDocument/2006/bibliography"/>
   </ds:schemaRefs>

</xml_diff>